<commit_message>
12/5/16 added powerpoint for CA
</commit_message>
<xml_diff>
--- a/SE/Project 4/Software Project Report.docx
+++ b/SE/Project 4/Software Project Report.docx
@@ -1,6 +1,6 @@
 
 <file path=word/document.xml><?xml version="1.0" encoding="utf-8"?>
-<w:document xmlns:wpc="http://schemas.microsoft.com/office/word/2010/wordprocessingCanvas" xmlns:mc="http://schemas.openxmlformats.org/markup-compatibility/2006" xmlns:o="urn:schemas-microsoft-com:office:office" xmlns:r="http://schemas.openxmlformats.org/officeDocument/2006/relationships" xmlns:m="http://schemas.openxmlformats.org/officeDocument/2006/math" xmlns:v="urn:schemas-microsoft-com:vml" xmlns:wp14="http://schemas.microsoft.com/office/word/2010/wordprocessingDrawing" xmlns:wp="http://schemas.openxmlformats.org/drawingml/2006/wordprocessingDrawing" xmlns:w10="urn:schemas-microsoft-com:office:word" xmlns:w="http://schemas.openxmlformats.org/wordprocessingml/2006/main" xmlns:w14="http://schemas.microsoft.com/office/word/2010/wordml" xmlns:w15="http://schemas.microsoft.com/office/word/2012/wordml" xmlns:wpg="http://schemas.microsoft.com/office/word/2010/wordprocessingGroup" xmlns:wpi="http://schemas.microsoft.com/office/word/2010/wordprocessingInk" xmlns:wne="http://schemas.microsoft.com/office/word/2006/wordml" xmlns:wps="http://schemas.microsoft.com/office/word/2010/wordprocessingShape" mc:Ignorable="w14 w15 wp14">
+<w:document xmlns:wpc="http://schemas.microsoft.com/office/word/2010/wordprocessingCanvas" xmlns:mc="http://schemas.openxmlformats.org/markup-compatibility/2006" xmlns:o="urn:schemas-microsoft-com:office:office" xmlns:r="http://schemas.openxmlformats.org/officeDocument/2006/relationships" xmlns:m="http://schemas.openxmlformats.org/officeDocument/2006/math" xmlns:v="urn:schemas-microsoft-com:vml" xmlns:wp14="http://schemas.microsoft.com/office/word/2010/wordprocessingDrawing" xmlns:wp="http://schemas.openxmlformats.org/drawingml/2006/wordprocessingDrawing" xmlns:w10="urn:schemas-microsoft-com:office:word" xmlns:w="http://schemas.openxmlformats.org/wordprocessingml/2006/main" xmlns:w14="http://schemas.microsoft.com/office/word/2010/wordml" xmlns:wpg="http://schemas.microsoft.com/office/word/2010/wordprocessingGroup" xmlns:wpi="http://schemas.microsoft.com/office/word/2010/wordprocessingInk" xmlns:wne="http://schemas.microsoft.com/office/word/2006/wordml" xmlns:wps="http://schemas.microsoft.com/office/word/2010/wordprocessingShape" mc:Ignorable="w14 wp14">
   <w:body>
     <w:p/>
     <w:p/>
@@ -21,7 +21,7 @@
         <w:pStyle w:val="Subtitle"/>
       </w:pPr>
       <w:r>
-        <w:t>V</w:t>
+        <w:t>V Model Manager</w:t>
       </w:r>
     </w:p>
     <w:p/>
@@ -50,8 +50,6 @@
       <w:r>
         <w:t>Software Engineering</w:t>
       </w:r>
-      <w:bookmarkStart w:id="0" w:name="_GoBack"/>
-      <w:bookmarkEnd w:id="0"/>
     </w:p>
     <w:p>
       <w:r>
@@ -61,7 +59,27 @@
         <w:t xml:space="preserve"> Dates: </w:t>
       </w:r>
       <w:r>
-        <w:t>October 10</w:t>
+        <w:t>November 2</w:t>
+      </w:r>
+      <w:r>
+        <w:rPr>
+          <w:vertAlign w:val="superscript"/>
+        </w:rPr>
+        <w:t>nd</w:t>
+      </w:r>
+      <w:r>
+        <w:t xml:space="preserve"> </w:t>
+      </w:r>
+      <w:r>
+        <w:t>2016</w:t>
+      </w:r>
+    </w:p>
+    <w:p>
+      <w:r>
+        <w:t xml:space="preserve">Date Submitted: </w:t>
+      </w:r>
+      <w:r>
+        <w:t>November 28</w:t>
       </w:r>
       <w:r>
         <w:rPr>
@@ -73,31 +91,29 @@
         <w:t xml:space="preserve"> </w:t>
       </w:r>
       <w:r>
-        <w:t>2016</w:t>
+        <w:t xml:space="preserve">2016 </w:t>
+      </w:r>
+    </w:p>
+    <w:p>
+      <w:pPr>
+        <w:keepNext w:val="0"/>
+        <w:spacing w:after="0" w:line="240" w:lineRule="auto"/>
+        <w:outlineLvl w:val="9"/>
+      </w:pPr>
+      <w:r>
+        <w:br w:type="page"/>
       </w:r>
     </w:p>
     <w:p>
       <w:pPr>
         <w:sectPr>
-          <w:footerReference w:type="default" r:id="rId8"/>
+          <w:footerReference w:type="default" r:id="rId9"/>
           <w:pgSz w:w="12240" w:h="15840"/>
           <w:pgMar w:top="1440" w:right="1440" w:bottom="1440" w:left="1440" w:header="720" w:footer="720" w:gutter="0"/>
           <w:cols w:space="720"/>
           <w:docGrid w:linePitch="360"/>
         </w:sectPr>
       </w:pPr>
-      <w:r>
-        <w:t>Date Submitted: November 2</w:t>
-      </w:r>
-      <w:r>
-        <w:rPr>
-          <w:vertAlign w:val="superscript"/>
-        </w:rPr>
-        <w:t>th</w:t>
-      </w:r>
-      <w:r>
-        <w:t xml:space="preserve"> 2016 </w:t>
-      </w:r>
     </w:p>
     <w:p>
       <w:pPr>
@@ -105,37 +121,115 @@
       </w:pPr>
       <w:r>
         <w:lastRenderedPageBreak/>
-        <w:t>Introduction:</w:t>
-      </w:r>
-    </w:p>
-    <w:p/>
-    <w:p>
-      <w:pPr>
-        <w:pStyle w:val="Heading1"/>
-      </w:pPr>
-      <w:r>
-        <w:t>Estimates/Plans</w:t>
+        <w:t>Requirements Analysis</w:t>
       </w:r>
       <w:r>
         <w:t>:</w:t>
       </w:r>
-    </w:p>
-    <w:p/>
-    <w:p>
-      <w:pPr>
-        <w:pStyle w:val="Heading1"/>
-      </w:pPr>
-      <w:r>
-        <w:t>Requirements Analysis</w:t>
-      </w:r>
-      <w:r>
-        <w:t>:</w:t>
-      </w:r>
       <w:r>
         <w:t xml:space="preserve"> </w:t>
       </w:r>
     </w:p>
-    <w:p/>
+    <w:p>
+      <w:r>
+        <w:t xml:space="preserve">The following </w:t>
+      </w:r>
+      <w:r>
+        <w:t xml:space="preserve">is the list of our </w:t>
+      </w:r>
+      <w:r>
+        <w:t>requirements for</w:t>
+      </w:r>
+      <w:bookmarkStart w:id="0" w:name="_GoBack"/>
+      <w:bookmarkEnd w:id="0"/>
+      <w:r>
+        <w:t xml:space="preserve"> this app</w:t>
+      </w:r>
+    </w:p>
+    <w:p>
+      <w:pPr>
+        <w:pStyle w:val="ListParagraph"/>
+        <w:numPr>
+          <w:ilvl w:val="0"/>
+          <w:numId w:val="23"/>
+        </w:numPr>
+      </w:pPr>
+      <w:r>
+        <w:t>The application will be written in C++ using the QT framework for the GUI</w:t>
+      </w:r>
+    </w:p>
+    <w:p>
+      <w:pPr>
+        <w:pStyle w:val="ListParagraph"/>
+        <w:numPr>
+          <w:ilvl w:val="0"/>
+          <w:numId w:val="23"/>
+        </w:numPr>
+      </w:pPr>
+      <w:r>
+        <w:t>Selecting the different parts of the V-model opens a list to enter text data</w:t>
+      </w:r>
+    </w:p>
+    <w:p>
+      <w:pPr>
+        <w:pStyle w:val="ListParagraph"/>
+        <w:numPr>
+          <w:ilvl w:val="0"/>
+          <w:numId w:val="23"/>
+        </w:numPr>
+      </w:pPr>
+      <w:r>
+        <w:t>User has the ability to have multiple projects and can name them as they like</w:t>
+      </w:r>
+    </w:p>
+    <w:p>
+      <w:pPr>
+        <w:pStyle w:val="ListParagraph"/>
+        <w:numPr>
+          <w:ilvl w:val="0"/>
+          <w:numId w:val="23"/>
+        </w:numPr>
+      </w:pPr>
+      <w:r>
+        <w:t>Selecting the “Info” button opens a help menu</w:t>
+      </w:r>
+    </w:p>
+    <w:p>
+      <w:pPr>
+        <w:pStyle w:val="ListParagraph"/>
+        <w:numPr>
+          <w:ilvl w:val="0"/>
+          <w:numId w:val="23"/>
+        </w:numPr>
+      </w:pPr>
+      <w:r>
+        <w:t>Selecting the “New” button opens a new project file</w:t>
+      </w:r>
+    </w:p>
+    <w:p>
+      <w:pPr>
+        <w:pStyle w:val="ListParagraph"/>
+        <w:numPr>
+          <w:ilvl w:val="0"/>
+          <w:numId w:val="23"/>
+        </w:numPr>
+      </w:pPr>
+      <w:r>
+        <w:t>Selecting the “Logs” button opens time/defect logs</w:t>
+      </w:r>
+    </w:p>
+    <w:p>
+      <w:pPr>
+        <w:pStyle w:val="ListParagraph"/>
+        <w:numPr>
+          <w:ilvl w:val="0"/>
+          <w:numId w:val="23"/>
+        </w:numPr>
+      </w:pPr>
+      <w:r>
+        <w:t>Selecting the “Export” button compiles a final report in Word and Excel files</w:t>
+      </w:r>
+    </w:p>
     <w:p>
       <w:pPr>
         <w:pStyle w:val="Heading1"/>
@@ -171,7 +265,73 @@
         </w:numPr>
       </w:pPr>
       <w:r>
-        <w:t>Module: Main Menu</w:t>
+        <w:t>Module</w:t>
+      </w:r>
+      <w:r>
+        <w:t xml:space="preserve"> 1</w:t>
+      </w:r>
+      <w:r>
+        <w:t>: V-Model Menu</w:t>
+      </w:r>
+    </w:p>
+    <w:p>
+      <w:pPr>
+        <w:pStyle w:val="ListParagraph"/>
+        <w:numPr>
+          <w:ilvl w:val="1"/>
+          <w:numId w:val="18"/>
+        </w:numPr>
+      </w:pPr>
+      <w:r>
+        <w:t>Shows the V-Model diagram and the current progress of the project.</w:t>
+      </w:r>
+    </w:p>
+    <w:p>
+      <w:pPr>
+        <w:pStyle w:val="ListParagraph"/>
+        <w:numPr>
+          <w:ilvl w:val="1"/>
+          <w:numId w:val="18"/>
+        </w:numPr>
+      </w:pPr>
+      <w:r>
+        <w:t>Is able to go to any stage of the project.</w:t>
+      </w:r>
+    </w:p>
+    <w:p>
+      <w:pPr>
+        <w:pStyle w:val="ListParagraph"/>
+        <w:numPr>
+          <w:ilvl w:val="1"/>
+          <w:numId w:val="18"/>
+        </w:numPr>
+      </w:pPr>
+      <w:r>
+        <w:t>Has a button for exporting the report and time sheets.</w:t>
+      </w:r>
+    </w:p>
+    <w:p>
+      <w:pPr>
+        <w:pStyle w:val="ListParagraph"/>
+        <w:numPr>
+          <w:ilvl w:val="1"/>
+          <w:numId w:val="18"/>
+        </w:numPr>
+      </w:pPr>
+      <w:r>
+        <w:t xml:space="preserve">The </w:t>
+      </w:r>
+      <w:r>
+        <w:t>l</w:t>
+      </w:r>
+      <w:r>
+        <w:t>og button will al</w:t>
+      </w:r>
+      <w:r>
+        <w:t>low</w:t>
+      </w:r>
+      <w:r>
+        <w:t xml:space="preserve"> someone to change the progress of any section and add any time that the project was worked on.</w:t>
       </w:r>
     </w:p>
     <w:p>
@@ -183,7 +343,16 @@
         </w:numPr>
       </w:pPr>
       <w:r>
-        <w:t>Module: 2 Player Game</w:t>
+        <w:t>Module</w:t>
+      </w:r>
+      <w:r>
+        <w:t xml:space="preserve"> 2</w:t>
+      </w:r>
+      <w:r>
+        <w:t xml:space="preserve">: </w:t>
+      </w:r>
+      <w:r>
+        <w:t>Requirements List</w:t>
       </w:r>
     </w:p>
     <w:p>
@@ -195,7 +364,7 @@
         </w:numPr>
       </w:pPr>
       <w:r>
-        <w:t xml:space="preserve">Shows which player is using which character (x/o). </w:t>
+        <w:t>Displays current list of requirements</w:t>
       </w:r>
     </w:p>
     <w:p>
@@ -207,7 +376,22 @@
         </w:numPr>
       </w:pPr>
       <w:r>
-        <w:t>Shows who’s Turn in currently is with sometime of Highlight or arrow pointing.</w:t>
+        <w:t>Allows users to add new requirements to the list</w:t>
+      </w:r>
+    </w:p>
+    <w:p>
+      <w:pPr>
+        <w:pStyle w:val="ListParagraph"/>
+        <w:numPr>
+          <w:ilvl w:val="0"/>
+          <w:numId w:val="18"/>
+        </w:numPr>
+      </w:pPr>
+      <w:r>
+        <w:t>Module</w:t>
+      </w:r>
+      <w:r>
+        <w:t xml:space="preserve"> 2: High Level Design</w:t>
       </w:r>
     </w:p>
     <w:p>
@@ -219,10 +403,7 @@
         </w:numPr>
       </w:pPr>
       <w:r>
-        <w:t>Sho</w:t>
-      </w:r>
-      <w:r>
-        <w:t>ws the current scores from playing consecutive matches.</w:t>
+        <w:t xml:space="preserve">Allows the user to upload and save a diagram to display. </w:t>
       </w:r>
     </w:p>
     <w:p>
@@ -234,21 +415,10 @@
         </w:numPr>
       </w:pPr>
       <w:r>
-        <w:t xml:space="preserve">Displays a working Tic </w:t>
-      </w:r>
-      <w:proofErr w:type="gramStart"/>
-      <w:r>
-        <w:t>Tac</w:t>
-      </w:r>
-      <w:proofErr w:type="gramEnd"/>
-      <w:r>
-        <w:t xml:space="preserve"> Toe Board</w:t>
-      </w:r>
-      <w:r>
-        <w:t xml:space="preserve"> </w:t>
-      </w:r>
-      <w:r>
-        <w:t>that players can interact with it.</w:t>
+        <w:t>Users can enter new modules in this section that can be expanded on in</w:t>
+      </w:r>
+      <w:r>
+        <w:t xml:space="preserve"> Detailed Design Section</w:t>
       </w:r>
     </w:p>
     <w:p>
@@ -260,10 +430,21 @@
         </w:numPr>
       </w:pPr>
       <w:r>
-        <w:t>Checks for a three in a row condition or if the map is full.</w:t>
-      </w:r>
-      <w:r>
-        <w:t xml:space="preserve"> If either is true then it goes to the victory/defeat module</w:t>
+        <w:t xml:space="preserve">Shows what stages each module is in </w:t>
+      </w:r>
+      <w:r>
+        <w:t xml:space="preserve">(Design, Implementation, </w:t>
+      </w:r>
+      <w:proofErr w:type="gramStart"/>
+      <w:r>
+        <w:t>Testing</w:t>
+      </w:r>
+      <w:proofErr w:type="gramEnd"/>
+      <w:r>
+        <w:t>)</w:t>
+      </w:r>
+      <w:r>
+        <w:t>.</w:t>
       </w:r>
     </w:p>
     <w:p>
@@ -275,7 +456,16 @@
         </w:numPr>
       </w:pPr>
       <w:r>
-        <w:t>Module: 1 Player Game</w:t>
+        <w:t>Module</w:t>
+      </w:r>
+      <w:r>
+        <w:t xml:space="preserve"> 3</w:t>
+      </w:r>
+      <w:r>
+        <w:t xml:space="preserve">: </w:t>
+      </w:r>
+      <w:r>
+        <w:t>Detailed Design Diagrams</w:t>
       </w:r>
     </w:p>
     <w:p>
@@ -287,18 +477,7 @@
         </w:numPr>
       </w:pPr>
       <w:r>
-        <w:t xml:space="preserve">Shows whether </w:t>
-      </w:r>
-      <w:r>
-        <w:t xml:space="preserve">the player is </w:t>
-      </w:r>
-      <w:proofErr w:type="gramStart"/>
-      <w:r>
-        <w:t>x’s</w:t>
-      </w:r>
-      <w:proofErr w:type="gramEnd"/>
-      <w:r>
-        <w:t xml:space="preserve"> or o’s.</w:t>
+        <w:t>User can cycle through Modules</w:t>
       </w:r>
     </w:p>
     <w:p>
@@ -310,20 +489,7 @@
         </w:numPr>
       </w:pPr>
       <w:r>
-        <w:t>Shows the AI’</w:t>
-      </w:r>
-      <w:r>
-        <w:t xml:space="preserve">s move and prompts the player when </w:t>
-      </w:r>
-      <w:proofErr w:type="spellStart"/>
-      <w:proofErr w:type="gramStart"/>
-      <w:r>
-        <w:t>its</w:t>
-      </w:r>
-      <w:proofErr w:type="spellEnd"/>
-      <w:proofErr w:type="gramEnd"/>
-      <w:r>
-        <w:t xml:space="preserve"> their turn.</w:t>
+        <w:t xml:space="preserve">Each module can upload a diagram. </w:t>
       </w:r>
     </w:p>
     <w:p>
@@ -335,7 +501,28 @@
         </w:numPr>
       </w:pPr>
       <w:r>
-        <w:t>Shows the current score between Shows the current scores from playing consecutive matches.</w:t>
+        <w:t>Each module shows the current status of each module (Design, Implementation, Testing) and can be changed in this menu</w:t>
+      </w:r>
+    </w:p>
+    <w:p>
+      <w:pPr>
+        <w:pStyle w:val="ListParagraph"/>
+        <w:numPr>
+          <w:ilvl w:val="0"/>
+          <w:numId w:val="18"/>
+        </w:numPr>
+      </w:pPr>
+      <w:r>
+        <w:t>Module</w:t>
+      </w:r>
+      <w:r>
+        <w:t xml:space="preserve"> 4</w:t>
+      </w:r>
+      <w:r>
+        <w:t xml:space="preserve">: </w:t>
+      </w:r>
+      <w:r>
+        <w:t>Implementation</w:t>
       </w:r>
     </w:p>
     <w:p>
@@ -347,15 +534,7 @@
         </w:numPr>
       </w:pPr>
       <w:r>
-        <w:t xml:space="preserve">Displays a working Tic </w:t>
-      </w:r>
-      <w:proofErr w:type="gramStart"/>
-      <w:r>
-        <w:t>Tac</w:t>
-      </w:r>
-      <w:proofErr w:type="gramEnd"/>
-      <w:r>
-        <w:t xml:space="preserve"> Toe Board that the player can interact with.</w:t>
+        <w:t>Shows the current modules that are in this stage.</w:t>
       </w:r>
     </w:p>
     <w:p>
@@ -367,7 +546,8 @@
         </w:numPr>
       </w:pPr>
       <w:r>
-        <w:t>Checks for a three in a row condition or if the map is full. If either is true then it goes to the victory/defeat module</w:t>
+        <w:lastRenderedPageBreak/>
+        <w:t>Links user to the repository containing the project.</w:t>
       </w:r>
     </w:p>
     <w:p>
@@ -379,7 +559,7 @@
         </w:numPr>
       </w:pPr>
       <w:r>
-        <w:t>Module: AI</w:t>
+        <w:t>Module 5: Unit Tests</w:t>
       </w:r>
     </w:p>
     <w:p>
@@ -391,7 +571,7 @@
         </w:numPr>
       </w:pPr>
       <w:r>
-        <w:t xml:space="preserve">Gets called with a 1 player game after every move from the player. </w:t>
+        <w:t>Each module will have its own unit test section.</w:t>
       </w:r>
     </w:p>
     <w:p>
@@ -403,7 +583,7 @@
         </w:numPr>
       </w:pPr>
       <w:r>
-        <w:t>Minimum requirement: will place in the next available position.</w:t>
+        <w:t>User can submit the any bugs to for this unit test.</w:t>
       </w:r>
     </w:p>
     <w:p>
@@ -415,7 +595,7 @@
         </w:numPr>
       </w:pPr>
       <w:r>
-        <w:t>Ideal requirement to meet: 3 levels of difficulty based on a percent chance to make a mistake.</w:t>
+        <w:t>User can update the current statues of those bugs.</w:t>
       </w:r>
     </w:p>
     <w:p>
@@ -427,8 +607,7 @@
         </w:numPr>
       </w:pPr>
       <w:r>
-        <w:lastRenderedPageBreak/>
-        <w:t>Returns move to game module</w:t>
+        <w:t>The test cases can also be submitted for each unit test.</w:t>
       </w:r>
     </w:p>
     <w:p>
@@ -440,7 +619,16 @@
         </w:numPr>
       </w:pPr>
       <w:r>
-        <w:t>Module: Victory/Defeat Screen</w:t>
+        <w:t xml:space="preserve">Module </w:t>
+      </w:r>
+      <w:r>
+        <w:t>6</w:t>
+      </w:r>
+      <w:r>
+        <w:t xml:space="preserve">: </w:t>
+      </w:r>
+      <w:r>
+        <w:t>Integration tests</w:t>
       </w:r>
     </w:p>
     <w:p>
@@ -452,7 +640,19 @@
         </w:numPr>
       </w:pPr>
       <w:r>
-        <w:t>Shows whether the match ended in a draw or who won the game.</w:t>
+        <w:t xml:space="preserve">User can </w:t>
+      </w:r>
+      <w:r>
+        <w:t>submit the any bugs to for the i</w:t>
+      </w:r>
+      <w:r>
+        <w:t xml:space="preserve">ntegration </w:t>
+      </w:r>
+      <w:r>
+        <w:t>test</w:t>
+      </w:r>
+      <w:r>
+        <w:t>.</w:t>
       </w:r>
     </w:p>
     <w:p>
@@ -464,16 +664,7 @@
         </w:numPr>
       </w:pPr>
       <w:r>
-        <w:t xml:space="preserve">Prompts the player(s) if they want to return to the main menu or to start </w:t>
-      </w:r>
-      <w:r>
-        <w:t xml:space="preserve">another game and tally the wins and </w:t>
-      </w:r>
-      <w:r>
-        <w:t>losses</w:t>
-      </w:r>
-      <w:r>
-        <w:t>.</w:t>
+        <w:t>User can update the current statues of those bugs.</w:t>
       </w:r>
     </w:p>
     <w:p>
@@ -485,17 +676,193 @@
         </w:numPr>
       </w:pPr>
       <w:r>
-        <w:t xml:space="preserve">Transition to </w:t>
-      </w:r>
-      <w:r>
-        <w:t>the player(s) choice.</w:t>
-      </w:r>
+        <w:t>The test cases can also be submitted for each unit test.</w:t>
+      </w:r>
+    </w:p>
+    <w:p>
+      <w:pPr>
+        <w:pStyle w:val="ListParagraph"/>
+        <w:numPr>
+          <w:ilvl w:val="0"/>
+          <w:numId w:val="18"/>
+        </w:numPr>
+      </w:pPr>
+      <w:r>
+        <w:t xml:space="preserve">Module </w:t>
+      </w:r>
+      <w:r>
+        <w:t>7</w:t>
+      </w:r>
+      <w:r>
+        <w:t xml:space="preserve">: </w:t>
+      </w:r>
+      <w:r>
+        <w:t>System</w:t>
+      </w:r>
+      <w:r>
+        <w:t xml:space="preserve"> tests</w:t>
+      </w:r>
+    </w:p>
+    <w:p>
+      <w:pPr>
+        <w:pStyle w:val="ListParagraph"/>
+        <w:numPr>
+          <w:ilvl w:val="1"/>
+          <w:numId w:val="18"/>
+        </w:numPr>
+      </w:pPr>
+      <w:r>
+        <w:t xml:space="preserve">User can submit the any bugs to for the </w:t>
+      </w:r>
+      <w:r>
+        <w:t>s</w:t>
+      </w:r>
+      <w:r>
+        <w:t>ystem test.</w:t>
+      </w:r>
+    </w:p>
+    <w:p>
+      <w:pPr>
+        <w:pStyle w:val="ListParagraph"/>
+        <w:numPr>
+          <w:ilvl w:val="1"/>
+          <w:numId w:val="18"/>
+        </w:numPr>
+      </w:pPr>
+      <w:r>
+        <w:t>User can update the current statues of those bugs.</w:t>
+      </w:r>
+    </w:p>
+    <w:p>
+      <w:pPr>
+        <w:pStyle w:val="ListParagraph"/>
+        <w:numPr>
+          <w:ilvl w:val="1"/>
+          <w:numId w:val="18"/>
+        </w:numPr>
+      </w:pPr>
+      <w:r>
+        <w:t>The test cases can also be submitted for each unit test.</w:t>
+      </w:r>
+    </w:p>
+    <w:p>
+      <w:pPr>
+        <w:pStyle w:val="ListParagraph"/>
+        <w:numPr>
+          <w:ilvl w:val="0"/>
+          <w:numId w:val="18"/>
+        </w:numPr>
+      </w:pPr>
+      <w:r>
+        <w:t xml:space="preserve">Module </w:t>
+      </w:r>
+      <w:r>
+        <w:t>8</w:t>
+      </w:r>
+      <w:r>
+        <w:t xml:space="preserve">: </w:t>
+      </w:r>
+      <w:r>
+        <w:t>Export</w:t>
+      </w:r>
+    </w:p>
+    <w:p>
+      <w:pPr>
+        <w:pStyle w:val="ListParagraph"/>
+        <w:numPr>
+          <w:ilvl w:val="1"/>
+          <w:numId w:val="18"/>
+        </w:numPr>
+      </w:pPr>
+      <w:r>
+        <w:t xml:space="preserve">Compiles all the data into a word and excel file. </w:t>
+      </w:r>
+    </w:p>
+    <w:p>
+      <w:pPr>
+        <w:pStyle w:val="ListParagraph"/>
+        <w:numPr>
+          <w:ilvl w:val="1"/>
+          <w:numId w:val="18"/>
+        </w:numPr>
+      </w:pPr>
+      <w:r>
+        <w:t>At each section the user should have the ability to submit a comment on that section to be added to the report.</w:t>
+      </w:r>
+    </w:p>
+    <w:p>
+      <w:pPr>
+        <w:pStyle w:val="ListParagraph"/>
+        <w:numPr>
+          <w:ilvl w:val="0"/>
+          <w:numId w:val="18"/>
+        </w:numPr>
+      </w:pPr>
+      <w:r>
+        <w:t xml:space="preserve">Module </w:t>
+      </w:r>
+      <w:r>
+        <w:t>9</w:t>
+      </w:r>
+      <w:r>
+        <w:t xml:space="preserve">: </w:t>
+      </w:r>
+      <w:r>
+        <w:t>Time Log</w:t>
+      </w:r>
+    </w:p>
+    <w:p>
+      <w:pPr>
+        <w:pStyle w:val="ListParagraph"/>
+        <w:numPr>
+          <w:ilvl w:val="1"/>
+          <w:numId w:val="18"/>
+        </w:numPr>
+      </w:pPr>
+      <w:r>
+        <w:t>The user can add the time spent in each section.</w:t>
+      </w:r>
+    </w:p>
+    <w:p>
+      <w:pPr>
+        <w:pStyle w:val="ListParagraph"/>
+        <w:numPr>
+          <w:ilvl w:val="1"/>
+          <w:numId w:val="18"/>
+        </w:numPr>
+      </w:pPr>
+      <w:r>
+        <w:t>The module has the start time, end time, break time, and asks the user which section this time was spent on.</w:t>
+      </w:r>
+    </w:p>
+    <w:p>
+      <w:pPr>
+        <w:pStyle w:val="ListParagraph"/>
+        <w:numPr>
+          <w:ilvl w:val="1"/>
+          <w:numId w:val="18"/>
+        </w:numPr>
+      </w:pPr>
+      <w:r>
+        <w:t>User can also write a comment to the time log.</w:t>
+      </w:r>
+    </w:p>
+    <w:p>
+      <w:pPr>
+        <w:pStyle w:val="ListParagraph"/>
+      </w:pPr>
+    </w:p>
+    <w:p>
+      <w:pPr>
+        <w:pStyle w:val="ListParagraph"/>
+      </w:pPr>
     </w:p>
     <w:p>
       <w:r>
         <w:rPr>
           <w:noProof/>
         </w:rPr>
+        <w:lastRenderedPageBreak/>
         <w:drawing>
           <wp:inline distT="0" distB="0" distL="0" distR="0">
             <wp:extent cx="5943600" cy="4942840"/>
@@ -512,7 +879,7 @@
                     <pic:cNvPicPr/>
                   </pic:nvPicPr>
                   <pic:blipFill>
-                    <a:blip r:embed="rId9">
+                    <a:blip r:embed="rId10">
                       <a:extLst>
                         <a:ext uri="{28A0092B-C50C-407E-A947-70E740481C1C}">
                           <a14:useLocalDpi xmlns:a14="http://schemas.microsoft.com/office/drawing/2010/main" val="0"/>
@@ -541,8 +908,8 @@
     </w:p>
     <w:p/>
     <w:sectPr>
-      <w:headerReference w:type="default" r:id="rId10"/>
-      <w:footerReference w:type="default" r:id="rId11"/>
+      <w:headerReference w:type="default" r:id="rId11"/>
+      <w:footerReference w:type="default" r:id="rId12"/>
       <w:pgSz w:w="12240" w:h="15840"/>
       <w:pgMar w:top="1440" w:right="1440" w:bottom="1440" w:left="1440" w:header="720" w:footer="720" w:gutter="0"/>
       <w:pgNumType w:start="1"/>
@@ -554,7 +921,7 @@
 </file>
 
 <file path=word/endnotes.xml><?xml version="1.0" encoding="utf-8"?>
-<w:endnotes xmlns:wpc="http://schemas.microsoft.com/office/word/2010/wordprocessingCanvas" xmlns:mc="http://schemas.openxmlformats.org/markup-compatibility/2006" xmlns:o="urn:schemas-microsoft-com:office:office" xmlns:r="http://schemas.openxmlformats.org/officeDocument/2006/relationships" xmlns:m="http://schemas.openxmlformats.org/officeDocument/2006/math" xmlns:v="urn:schemas-microsoft-com:vml" xmlns:wp14="http://schemas.microsoft.com/office/word/2010/wordprocessingDrawing" xmlns:wp="http://schemas.openxmlformats.org/drawingml/2006/wordprocessingDrawing" xmlns:w10="urn:schemas-microsoft-com:office:word" xmlns:w="http://schemas.openxmlformats.org/wordprocessingml/2006/main" xmlns:w14="http://schemas.microsoft.com/office/word/2010/wordml" xmlns:w15="http://schemas.microsoft.com/office/word/2012/wordml" xmlns:wpg="http://schemas.microsoft.com/office/word/2010/wordprocessingGroup" xmlns:wpi="http://schemas.microsoft.com/office/word/2010/wordprocessingInk" xmlns:wne="http://schemas.microsoft.com/office/word/2006/wordml" xmlns:wps="http://schemas.microsoft.com/office/word/2010/wordprocessingShape" mc:Ignorable="w14 w15 wp14">
+<w:endnotes xmlns:wpc="http://schemas.microsoft.com/office/word/2010/wordprocessingCanvas" xmlns:mc="http://schemas.openxmlformats.org/markup-compatibility/2006" xmlns:o="urn:schemas-microsoft-com:office:office" xmlns:r="http://schemas.openxmlformats.org/officeDocument/2006/relationships" xmlns:m="http://schemas.openxmlformats.org/officeDocument/2006/math" xmlns:v="urn:schemas-microsoft-com:vml" xmlns:wp14="http://schemas.microsoft.com/office/word/2010/wordprocessingDrawing" xmlns:wp="http://schemas.openxmlformats.org/drawingml/2006/wordprocessingDrawing" xmlns:w10="urn:schemas-microsoft-com:office:word" xmlns:w="http://schemas.openxmlformats.org/wordprocessingml/2006/main" xmlns:w14="http://schemas.microsoft.com/office/word/2010/wordml" xmlns:wpg="http://schemas.microsoft.com/office/word/2010/wordprocessingGroup" xmlns:wpi="http://schemas.microsoft.com/office/word/2010/wordprocessingInk" xmlns:wne="http://schemas.microsoft.com/office/word/2006/wordml" xmlns:wps="http://schemas.microsoft.com/office/word/2010/wordprocessingShape" mc:Ignorable="w14 wp14">
   <w:endnote w:type="separator" w:id="-1">
     <w:p>
       <w:r>
@@ -573,7 +940,7 @@
 </file>
 
 <file path=word/footer1.xml><?xml version="1.0" encoding="utf-8"?>
-<w:ftr xmlns:wpc="http://schemas.microsoft.com/office/word/2010/wordprocessingCanvas" xmlns:mc="http://schemas.openxmlformats.org/markup-compatibility/2006" xmlns:o="urn:schemas-microsoft-com:office:office" xmlns:r="http://schemas.openxmlformats.org/officeDocument/2006/relationships" xmlns:m="http://schemas.openxmlformats.org/officeDocument/2006/math" xmlns:v="urn:schemas-microsoft-com:vml" xmlns:wp14="http://schemas.microsoft.com/office/word/2010/wordprocessingDrawing" xmlns:wp="http://schemas.openxmlformats.org/drawingml/2006/wordprocessingDrawing" xmlns:w10="urn:schemas-microsoft-com:office:word" xmlns:w="http://schemas.openxmlformats.org/wordprocessingml/2006/main" xmlns:w14="http://schemas.microsoft.com/office/word/2010/wordml" xmlns:w15="http://schemas.microsoft.com/office/word/2012/wordml" xmlns:wpg="http://schemas.microsoft.com/office/word/2010/wordprocessingGroup" xmlns:wpi="http://schemas.microsoft.com/office/word/2010/wordprocessingInk" xmlns:wne="http://schemas.microsoft.com/office/word/2006/wordml" xmlns:wps="http://schemas.microsoft.com/office/word/2010/wordprocessingShape" mc:Ignorable="w14 w15 wp14">
+<w:ftr xmlns:wpc="http://schemas.microsoft.com/office/word/2010/wordprocessingCanvas" xmlns:mc="http://schemas.openxmlformats.org/markup-compatibility/2006" xmlns:o="urn:schemas-microsoft-com:office:office" xmlns:r="http://schemas.openxmlformats.org/officeDocument/2006/relationships" xmlns:m="http://schemas.openxmlformats.org/officeDocument/2006/math" xmlns:v="urn:schemas-microsoft-com:vml" xmlns:wp14="http://schemas.microsoft.com/office/word/2010/wordprocessingDrawing" xmlns:wp="http://schemas.openxmlformats.org/drawingml/2006/wordprocessingDrawing" xmlns:w10="urn:schemas-microsoft-com:office:word" xmlns:w="http://schemas.openxmlformats.org/wordprocessingml/2006/main" xmlns:w14="http://schemas.microsoft.com/office/word/2010/wordml" xmlns:wpg="http://schemas.microsoft.com/office/word/2010/wordprocessingGroup" xmlns:wpi="http://schemas.microsoft.com/office/word/2010/wordprocessingInk" xmlns:wne="http://schemas.microsoft.com/office/word/2006/wordml" xmlns:wps="http://schemas.microsoft.com/office/word/2010/wordprocessingShape" mc:Ignorable="w14 wp14">
   <w:p>
     <w:pPr>
       <w:pStyle w:val="Footer"/>
@@ -589,7 +956,7 @@
 </file>
 
 <file path=word/footer2.xml><?xml version="1.0" encoding="utf-8"?>
-<w:ftr xmlns:wpc="http://schemas.microsoft.com/office/word/2010/wordprocessingCanvas" xmlns:mc="http://schemas.openxmlformats.org/markup-compatibility/2006" xmlns:o="urn:schemas-microsoft-com:office:office" xmlns:r="http://schemas.openxmlformats.org/officeDocument/2006/relationships" xmlns:m="http://schemas.openxmlformats.org/officeDocument/2006/math" xmlns:v="urn:schemas-microsoft-com:vml" xmlns:wp14="http://schemas.microsoft.com/office/word/2010/wordprocessingDrawing" xmlns:wp="http://schemas.openxmlformats.org/drawingml/2006/wordprocessingDrawing" xmlns:w10="urn:schemas-microsoft-com:office:word" xmlns:w="http://schemas.openxmlformats.org/wordprocessingml/2006/main" xmlns:w14="http://schemas.microsoft.com/office/word/2010/wordml" xmlns:w15="http://schemas.microsoft.com/office/word/2012/wordml" xmlns:wpg="http://schemas.microsoft.com/office/word/2010/wordprocessingGroup" xmlns:wpi="http://schemas.microsoft.com/office/word/2010/wordprocessingInk" xmlns:wne="http://schemas.microsoft.com/office/word/2006/wordml" xmlns:wps="http://schemas.microsoft.com/office/word/2010/wordprocessingShape" mc:Ignorable="w14 w15 wp14">
+<w:ftr xmlns:wpc="http://schemas.microsoft.com/office/word/2010/wordprocessingCanvas" xmlns:mc="http://schemas.openxmlformats.org/markup-compatibility/2006" xmlns:o="urn:schemas-microsoft-com:office:office" xmlns:r="http://schemas.openxmlformats.org/officeDocument/2006/relationships" xmlns:m="http://schemas.openxmlformats.org/officeDocument/2006/math" xmlns:v="urn:schemas-microsoft-com:vml" xmlns:wp14="http://schemas.microsoft.com/office/word/2010/wordprocessingDrawing" xmlns:wp="http://schemas.openxmlformats.org/drawingml/2006/wordprocessingDrawing" xmlns:w10="urn:schemas-microsoft-com:office:word" xmlns:w="http://schemas.openxmlformats.org/wordprocessingml/2006/main" xmlns:w14="http://schemas.microsoft.com/office/word/2010/wordml" xmlns:wpg="http://schemas.microsoft.com/office/word/2010/wordprocessingGroup" xmlns:wpi="http://schemas.microsoft.com/office/word/2010/wordprocessingInk" xmlns:wne="http://schemas.microsoft.com/office/word/2006/wordml" xmlns:wps="http://schemas.microsoft.com/office/word/2010/wordprocessingShape" mc:Ignorable="w14 wp14">
   <w:p>
     <w:pPr>
       <w:pStyle w:val="Footer"/>
@@ -610,7 +977,7 @@
       <w:rPr>
         <w:noProof/>
       </w:rPr>
-      <w:t>November 2, 2016</w:t>
+      <w:t>November 28, 2016</w:t>
     </w:r>
     <w:r>
       <w:rPr>
@@ -685,7 +1052,7 @@
         <w:rStyle w:val="PageNumber"/>
         <w:noProof/>
       </w:rPr>
-      <w:t>2</w:t>
+      <w:t>3</w:t>
     </w:r>
     <w:r>
       <w:rPr>
@@ -698,7 +1065,7 @@
 </file>
 
 <file path=word/footnotes.xml><?xml version="1.0" encoding="utf-8"?>
-<w:footnotes xmlns:wpc="http://schemas.microsoft.com/office/word/2010/wordprocessingCanvas" xmlns:mc="http://schemas.openxmlformats.org/markup-compatibility/2006" xmlns:o="urn:schemas-microsoft-com:office:office" xmlns:r="http://schemas.openxmlformats.org/officeDocument/2006/relationships" xmlns:m="http://schemas.openxmlformats.org/officeDocument/2006/math" xmlns:v="urn:schemas-microsoft-com:vml" xmlns:wp14="http://schemas.microsoft.com/office/word/2010/wordprocessingDrawing" xmlns:wp="http://schemas.openxmlformats.org/drawingml/2006/wordprocessingDrawing" xmlns:w10="urn:schemas-microsoft-com:office:word" xmlns:w="http://schemas.openxmlformats.org/wordprocessingml/2006/main" xmlns:w14="http://schemas.microsoft.com/office/word/2010/wordml" xmlns:w15="http://schemas.microsoft.com/office/word/2012/wordml" xmlns:wpg="http://schemas.microsoft.com/office/word/2010/wordprocessingGroup" xmlns:wpi="http://schemas.microsoft.com/office/word/2010/wordprocessingInk" xmlns:wne="http://schemas.microsoft.com/office/word/2006/wordml" xmlns:wps="http://schemas.microsoft.com/office/word/2010/wordprocessingShape" mc:Ignorable="w14 w15 wp14">
+<w:footnotes xmlns:wpc="http://schemas.microsoft.com/office/word/2010/wordprocessingCanvas" xmlns:mc="http://schemas.openxmlformats.org/markup-compatibility/2006" xmlns:o="urn:schemas-microsoft-com:office:office" xmlns:r="http://schemas.openxmlformats.org/officeDocument/2006/relationships" xmlns:m="http://schemas.openxmlformats.org/officeDocument/2006/math" xmlns:v="urn:schemas-microsoft-com:vml" xmlns:wp14="http://schemas.microsoft.com/office/word/2010/wordprocessingDrawing" xmlns:wp="http://schemas.openxmlformats.org/drawingml/2006/wordprocessingDrawing" xmlns:w10="urn:schemas-microsoft-com:office:word" xmlns:w="http://schemas.openxmlformats.org/wordprocessingml/2006/main" xmlns:w14="http://schemas.microsoft.com/office/word/2010/wordml" xmlns:wpg="http://schemas.microsoft.com/office/word/2010/wordprocessingGroup" xmlns:wpi="http://schemas.microsoft.com/office/word/2010/wordprocessingInk" xmlns:wne="http://schemas.microsoft.com/office/word/2006/wordml" xmlns:wps="http://schemas.microsoft.com/office/word/2010/wordprocessingShape" mc:Ignorable="w14 wp14">
   <w:footnote w:type="separator" w:id="-1">
     <w:p>
       <w:r>
@@ -717,7 +1084,7 @@
 </file>
 
 <file path=word/header1.xml><?xml version="1.0" encoding="utf-8"?>
-<w:hdr xmlns:wpc="http://schemas.microsoft.com/office/word/2010/wordprocessingCanvas" xmlns:mc="http://schemas.openxmlformats.org/markup-compatibility/2006" xmlns:o="urn:schemas-microsoft-com:office:office" xmlns:r="http://schemas.openxmlformats.org/officeDocument/2006/relationships" xmlns:m="http://schemas.openxmlformats.org/officeDocument/2006/math" xmlns:v="urn:schemas-microsoft-com:vml" xmlns:wp14="http://schemas.microsoft.com/office/word/2010/wordprocessingDrawing" xmlns:wp="http://schemas.openxmlformats.org/drawingml/2006/wordprocessingDrawing" xmlns:w10="urn:schemas-microsoft-com:office:word" xmlns:w="http://schemas.openxmlformats.org/wordprocessingml/2006/main" xmlns:w14="http://schemas.microsoft.com/office/word/2010/wordml" xmlns:w15="http://schemas.microsoft.com/office/word/2012/wordml" xmlns:wpg="http://schemas.microsoft.com/office/word/2010/wordprocessingGroup" xmlns:wpi="http://schemas.microsoft.com/office/word/2010/wordprocessingInk" xmlns:wne="http://schemas.microsoft.com/office/word/2006/wordml" xmlns:wps="http://schemas.microsoft.com/office/word/2010/wordprocessingShape" mc:Ignorable="w14 w15 wp14">
+<w:hdr xmlns:wpc="http://schemas.microsoft.com/office/word/2010/wordprocessingCanvas" xmlns:mc="http://schemas.openxmlformats.org/markup-compatibility/2006" xmlns:o="urn:schemas-microsoft-com:office:office" xmlns:r="http://schemas.openxmlformats.org/officeDocument/2006/relationships" xmlns:m="http://schemas.openxmlformats.org/officeDocument/2006/math" xmlns:v="urn:schemas-microsoft-com:vml" xmlns:wp14="http://schemas.microsoft.com/office/word/2010/wordprocessingDrawing" xmlns:wp="http://schemas.openxmlformats.org/drawingml/2006/wordprocessingDrawing" xmlns:w10="urn:schemas-microsoft-com:office:word" xmlns:w="http://schemas.openxmlformats.org/wordprocessingml/2006/main" xmlns:w14="http://schemas.microsoft.com/office/word/2010/wordml" xmlns:wpg="http://schemas.microsoft.com/office/word/2010/wordprocessingGroup" xmlns:wpi="http://schemas.microsoft.com/office/word/2010/wordprocessingInk" xmlns:wne="http://schemas.microsoft.com/office/word/2006/wordml" xmlns:wps="http://schemas.microsoft.com/office/word/2010/wordprocessingShape" mc:Ignorable="w14 wp14">
   <w:p>
     <w:pPr>
       <w:pStyle w:val="Header"/>
@@ -727,8 +1094,8 @@
 </file>
 
 <file path=word/numbering.xml><?xml version="1.0" encoding="utf-8"?>
-<w:numbering xmlns:wpc="http://schemas.microsoft.com/office/word/2010/wordprocessingCanvas" xmlns:mc="http://schemas.openxmlformats.org/markup-compatibility/2006" xmlns:o="urn:schemas-microsoft-com:office:office" xmlns:r="http://schemas.openxmlformats.org/officeDocument/2006/relationships" xmlns:m="http://schemas.openxmlformats.org/officeDocument/2006/math" xmlns:v="urn:schemas-microsoft-com:vml" xmlns:wp14="http://schemas.microsoft.com/office/word/2010/wordprocessingDrawing" xmlns:wp="http://schemas.openxmlformats.org/drawingml/2006/wordprocessingDrawing" xmlns:w10="urn:schemas-microsoft-com:office:word" xmlns:w="http://schemas.openxmlformats.org/wordprocessingml/2006/main" xmlns:w14="http://schemas.microsoft.com/office/word/2010/wordml" xmlns:w15="http://schemas.microsoft.com/office/word/2012/wordml" xmlns:wpg="http://schemas.microsoft.com/office/word/2010/wordprocessingGroup" xmlns:wpi="http://schemas.microsoft.com/office/word/2010/wordprocessingInk" xmlns:wne="http://schemas.microsoft.com/office/word/2006/wordml" xmlns:wps="http://schemas.microsoft.com/office/word/2010/wordprocessingShape" mc:Ignorable="w14 w15 wp14">
-  <w:abstractNum w:abstractNumId="0" w15:restartNumberingAfterBreak="0">
+<w:numbering xmlns:wpc="http://schemas.microsoft.com/office/word/2010/wordprocessingCanvas" xmlns:mc="http://schemas.openxmlformats.org/markup-compatibility/2006" xmlns:o="urn:schemas-microsoft-com:office:office" xmlns:r="http://schemas.openxmlformats.org/officeDocument/2006/relationships" xmlns:m="http://schemas.openxmlformats.org/officeDocument/2006/math" xmlns:v="urn:schemas-microsoft-com:vml" xmlns:wp14="http://schemas.microsoft.com/office/word/2010/wordprocessingDrawing" xmlns:wp="http://schemas.openxmlformats.org/drawingml/2006/wordprocessingDrawing" xmlns:w10="urn:schemas-microsoft-com:office:word" xmlns:w="http://schemas.openxmlformats.org/wordprocessingml/2006/main" xmlns:w14="http://schemas.microsoft.com/office/word/2010/wordml" xmlns:wpg="http://schemas.microsoft.com/office/word/2010/wordprocessingGroup" xmlns:wpi="http://schemas.microsoft.com/office/word/2010/wordprocessingInk" xmlns:wne="http://schemas.microsoft.com/office/word/2006/wordml" xmlns:wps="http://schemas.microsoft.com/office/word/2010/wordprocessingShape" mc:Ignorable="w14 wp14">
+  <w:abstractNum w:abstractNumId="0">
     <w:nsid w:val="00590E8C"/>
     <w:multiLevelType w:val="multilevel"/>
     <w:tmpl w:val="E1DE918A"/>
@@ -868,7 +1235,7 @@
       </w:rPr>
     </w:lvl>
   </w:abstractNum>
-  <w:abstractNum w:abstractNumId="1" w15:restartNumberingAfterBreak="0">
+  <w:abstractNum w:abstractNumId="1">
     <w:nsid w:val="02C15E32"/>
     <w:multiLevelType w:val="hybridMultilevel"/>
     <w:tmpl w:val="FD461C0C"/>
@@ -1008,7 +1375,7 @@
       </w:rPr>
     </w:lvl>
   </w:abstractNum>
-  <w:abstractNum w:abstractNumId="2" w15:restartNumberingAfterBreak="0">
+  <w:abstractNum w:abstractNumId="2">
     <w:nsid w:val="0A4F2A0E"/>
     <w:multiLevelType w:val="multilevel"/>
     <w:tmpl w:val="19645D0A"/>
@@ -1148,7 +1515,7 @@
       </w:rPr>
     </w:lvl>
   </w:abstractNum>
-  <w:abstractNum w:abstractNumId="3" w15:restartNumberingAfterBreak="0">
+  <w:abstractNum w:abstractNumId="3">
     <w:nsid w:val="0CE43B09"/>
     <w:multiLevelType w:val="hybridMultilevel"/>
     <w:tmpl w:val="FB0EDFE8"/>
@@ -1288,7 +1655,7 @@
       </w:rPr>
     </w:lvl>
   </w:abstractNum>
-  <w:abstractNum w:abstractNumId="4" w15:restartNumberingAfterBreak="0">
+  <w:abstractNum w:abstractNumId="4">
     <w:nsid w:val="0DA23476"/>
     <w:multiLevelType w:val="hybridMultilevel"/>
     <w:tmpl w:val="B298E86E"/>
@@ -1401,7 +1768,7 @@
       </w:rPr>
     </w:lvl>
   </w:abstractNum>
-  <w:abstractNum w:abstractNumId="5" w15:restartNumberingAfterBreak="0">
+  <w:abstractNum w:abstractNumId="5">
     <w:nsid w:val="0DD97919"/>
     <w:multiLevelType w:val="multilevel"/>
     <w:tmpl w:val="FB0EDFE8"/>
@@ -1541,7 +1908,7 @@
       </w:rPr>
     </w:lvl>
   </w:abstractNum>
-  <w:abstractNum w:abstractNumId="6" w15:restartNumberingAfterBreak="0">
+  <w:abstractNum w:abstractNumId="6">
     <w:nsid w:val="2783032D"/>
     <w:multiLevelType w:val="hybridMultilevel"/>
     <w:tmpl w:val="1CFEBC9C"/>
@@ -1654,7 +2021,7 @@
       </w:rPr>
     </w:lvl>
   </w:abstractNum>
-  <w:abstractNum w:abstractNumId="7" w15:restartNumberingAfterBreak="0">
+  <w:abstractNum w:abstractNumId="7">
     <w:nsid w:val="291841E1"/>
     <w:multiLevelType w:val="hybridMultilevel"/>
     <w:tmpl w:val="478AEAA4"/>
@@ -1767,7 +2134,7 @@
       </w:rPr>
     </w:lvl>
   </w:abstractNum>
-  <w:abstractNum w:abstractNumId="8" w15:restartNumberingAfterBreak="0">
+  <w:abstractNum w:abstractNumId="8">
     <w:nsid w:val="316F3320"/>
     <w:multiLevelType w:val="hybridMultilevel"/>
     <w:tmpl w:val="28AA57BC"/>
@@ -1880,7 +2247,7 @@
       </w:rPr>
     </w:lvl>
   </w:abstractNum>
-  <w:abstractNum w:abstractNumId="9" w15:restartNumberingAfterBreak="0">
+  <w:abstractNum w:abstractNumId="9">
     <w:nsid w:val="35A774F6"/>
     <w:multiLevelType w:val="multilevel"/>
     <w:tmpl w:val="19645D0A"/>
@@ -2020,7 +2387,7 @@
       </w:rPr>
     </w:lvl>
   </w:abstractNum>
-  <w:abstractNum w:abstractNumId="10" w15:restartNumberingAfterBreak="0">
+  <w:abstractNum w:abstractNumId="10">
     <w:nsid w:val="381B30FA"/>
     <w:multiLevelType w:val="hybridMultilevel"/>
     <w:tmpl w:val="52ECAF48"/>
@@ -2162,7 +2529,7 @@
       </w:rPr>
     </w:lvl>
   </w:abstractNum>
-  <w:abstractNum w:abstractNumId="11" w15:restartNumberingAfterBreak="0">
+  <w:abstractNum w:abstractNumId="11">
     <w:nsid w:val="39582AAF"/>
     <w:multiLevelType w:val="hybridMultilevel"/>
     <w:tmpl w:val="4976CC56"/>
@@ -2275,7 +2642,119 @@
       </w:rPr>
     </w:lvl>
   </w:abstractNum>
-  <w:abstractNum w:abstractNumId="12" w15:restartNumberingAfterBreak="0">
+  <w:abstractNum w:abstractNumId="12">
+    <w:nsid w:val="425F7F35"/>
+    <w:multiLevelType w:val="hybridMultilevel"/>
+    <w:tmpl w:val="B546E08A"/>
+    <w:lvl w:ilvl="0" w:tplc="1DFA595E">
+      <w:numFmt w:val="bullet"/>
+      <w:lvlText w:val="-"/>
+      <w:lvlJc w:val="left"/>
+      <w:pPr>
+        <w:ind w:left="720" w:hanging="360"/>
+      </w:pPr>
+      <w:rPr>
+        <w:rFonts w:ascii="Times New Roman" w:eastAsia="Times New Roman" w:hAnsi="Times New Roman" w:cs="Times New Roman" w:hint="default"/>
+      </w:rPr>
+    </w:lvl>
+    <w:lvl w:ilvl="1" w:tplc="04090003" w:tentative="1">
+      <w:start w:val="1"/>
+      <w:numFmt w:val="bullet"/>
+      <w:lvlText w:val="o"/>
+      <w:lvlJc w:val="left"/>
+      <w:pPr>
+        <w:ind w:left="1440" w:hanging="360"/>
+      </w:pPr>
+      <w:rPr>
+        <w:rFonts w:ascii="Courier New" w:hAnsi="Courier New" w:cs="Courier New" w:hint="default"/>
+      </w:rPr>
+    </w:lvl>
+    <w:lvl w:ilvl="2" w:tplc="04090005" w:tentative="1">
+      <w:start w:val="1"/>
+      <w:numFmt w:val="bullet"/>
+      <w:lvlText w:val=""/>
+      <w:lvlJc w:val="left"/>
+      <w:pPr>
+        <w:ind w:left="2160" w:hanging="360"/>
+      </w:pPr>
+      <w:rPr>
+        <w:rFonts w:ascii="Wingdings" w:hAnsi="Wingdings" w:hint="default"/>
+      </w:rPr>
+    </w:lvl>
+    <w:lvl w:ilvl="3" w:tplc="04090001" w:tentative="1">
+      <w:start w:val="1"/>
+      <w:numFmt w:val="bullet"/>
+      <w:lvlText w:val=""/>
+      <w:lvlJc w:val="left"/>
+      <w:pPr>
+        <w:ind w:left="2880" w:hanging="360"/>
+      </w:pPr>
+      <w:rPr>
+        <w:rFonts w:ascii="Symbol" w:hAnsi="Symbol" w:hint="default"/>
+      </w:rPr>
+    </w:lvl>
+    <w:lvl w:ilvl="4" w:tplc="04090003" w:tentative="1">
+      <w:start w:val="1"/>
+      <w:numFmt w:val="bullet"/>
+      <w:lvlText w:val="o"/>
+      <w:lvlJc w:val="left"/>
+      <w:pPr>
+        <w:ind w:left="3600" w:hanging="360"/>
+      </w:pPr>
+      <w:rPr>
+        <w:rFonts w:ascii="Courier New" w:hAnsi="Courier New" w:cs="Courier New" w:hint="default"/>
+      </w:rPr>
+    </w:lvl>
+    <w:lvl w:ilvl="5" w:tplc="04090005" w:tentative="1">
+      <w:start w:val="1"/>
+      <w:numFmt w:val="bullet"/>
+      <w:lvlText w:val=""/>
+      <w:lvlJc w:val="left"/>
+      <w:pPr>
+        <w:ind w:left="4320" w:hanging="360"/>
+      </w:pPr>
+      <w:rPr>
+        <w:rFonts w:ascii="Wingdings" w:hAnsi="Wingdings" w:hint="default"/>
+      </w:rPr>
+    </w:lvl>
+    <w:lvl w:ilvl="6" w:tplc="04090001" w:tentative="1">
+      <w:start w:val="1"/>
+      <w:numFmt w:val="bullet"/>
+      <w:lvlText w:val=""/>
+      <w:lvlJc w:val="left"/>
+      <w:pPr>
+        <w:ind w:left="5040" w:hanging="360"/>
+      </w:pPr>
+      <w:rPr>
+        <w:rFonts w:ascii="Symbol" w:hAnsi="Symbol" w:hint="default"/>
+      </w:rPr>
+    </w:lvl>
+    <w:lvl w:ilvl="7" w:tplc="04090003" w:tentative="1">
+      <w:start w:val="1"/>
+      <w:numFmt w:val="bullet"/>
+      <w:lvlText w:val="o"/>
+      <w:lvlJc w:val="left"/>
+      <w:pPr>
+        <w:ind w:left="5760" w:hanging="360"/>
+      </w:pPr>
+      <w:rPr>
+        <w:rFonts w:ascii="Courier New" w:hAnsi="Courier New" w:cs="Courier New" w:hint="default"/>
+      </w:rPr>
+    </w:lvl>
+    <w:lvl w:ilvl="8" w:tplc="04090005" w:tentative="1">
+      <w:start w:val="1"/>
+      <w:numFmt w:val="bullet"/>
+      <w:lvlText w:val=""/>
+      <w:lvlJc w:val="left"/>
+      <w:pPr>
+        <w:ind w:left="6480" w:hanging="360"/>
+      </w:pPr>
+      <w:rPr>
+        <w:rFonts w:ascii="Wingdings" w:hAnsi="Wingdings" w:hint="default"/>
+      </w:rPr>
+    </w:lvl>
+  </w:abstractNum>
+  <w:abstractNum w:abstractNumId="13">
     <w:nsid w:val="467A6EDB"/>
     <w:multiLevelType w:val="hybridMultilevel"/>
     <w:tmpl w:val="19645D0A"/>
@@ -2415,7 +2894,7 @@
       </w:rPr>
     </w:lvl>
   </w:abstractNum>
-  <w:abstractNum w:abstractNumId="13" w15:restartNumberingAfterBreak="0">
+  <w:abstractNum w:abstractNumId="14">
     <w:nsid w:val="491C08A6"/>
     <w:multiLevelType w:val="hybridMultilevel"/>
     <w:tmpl w:val="E9DE9510"/>
@@ -2528,7 +3007,7 @@
       </w:rPr>
     </w:lvl>
   </w:abstractNum>
-  <w:abstractNum w:abstractNumId="14" w15:restartNumberingAfterBreak="0">
+  <w:abstractNum w:abstractNumId="15">
     <w:nsid w:val="4CCB494A"/>
     <w:multiLevelType w:val="hybridMultilevel"/>
     <w:tmpl w:val="E1DE918A"/>
@@ -2668,7 +3147,7 @@
       </w:rPr>
     </w:lvl>
   </w:abstractNum>
-  <w:abstractNum w:abstractNumId="15" w15:restartNumberingAfterBreak="0">
+  <w:abstractNum w:abstractNumId="16">
     <w:nsid w:val="54632C81"/>
     <w:multiLevelType w:val="hybridMultilevel"/>
     <w:tmpl w:val="F8D827D2"/>
@@ -2808,7 +3287,7 @@
       </w:rPr>
     </w:lvl>
   </w:abstractNum>
-  <w:abstractNum w:abstractNumId="16" w15:restartNumberingAfterBreak="0">
+  <w:abstractNum w:abstractNumId="17">
     <w:nsid w:val="572F0136"/>
     <w:multiLevelType w:val="hybridMultilevel"/>
     <w:tmpl w:val="23C465EE"/>
@@ -2920,10 +3399,10 @@
       </w:rPr>
     </w:lvl>
   </w:abstractNum>
-  <w:abstractNum w:abstractNumId="17" w15:restartNumberingAfterBreak="0">
+  <w:abstractNum w:abstractNumId="18">
     <w:nsid w:val="61A541F6"/>
     <w:multiLevelType w:val="hybridMultilevel"/>
-    <w:tmpl w:val="CC324D4A"/>
+    <w:tmpl w:val="1C7C15B0"/>
     <w:lvl w:ilvl="0" w:tplc="1DFA595E">
       <w:numFmt w:val="bullet"/>
       <w:lvlText w:val="-"/>
@@ -3032,7 +3511,7 @@
       </w:rPr>
     </w:lvl>
   </w:abstractNum>
-  <w:abstractNum w:abstractNumId="18" w15:restartNumberingAfterBreak="0">
+  <w:abstractNum w:abstractNumId="19">
     <w:nsid w:val="727A1439"/>
     <w:multiLevelType w:val="multilevel"/>
     <w:tmpl w:val="52ECAF48"/>
@@ -3174,7 +3653,7 @@
       </w:rPr>
     </w:lvl>
   </w:abstractNum>
-  <w:abstractNum w:abstractNumId="19" w15:restartNumberingAfterBreak="0">
+  <w:abstractNum w:abstractNumId="20">
     <w:nsid w:val="78B75B43"/>
     <w:multiLevelType w:val="hybridMultilevel"/>
     <w:tmpl w:val="C6BEEDF4"/>
@@ -3286,7 +3765,7 @@
       </w:rPr>
     </w:lvl>
   </w:abstractNum>
-  <w:abstractNum w:abstractNumId="20" w15:restartNumberingAfterBreak="0">
+  <w:abstractNum w:abstractNumId="21">
     <w:nsid w:val="78EF29EF"/>
     <w:multiLevelType w:val="hybridMultilevel"/>
     <w:tmpl w:val="EEAA99BC"/>
@@ -3399,7 +3878,7 @@
       </w:rPr>
     </w:lvl>
   </w:abstractNum>
-  <w:abstractNum w:abstractNumId="21" w15:restartNumberingAfterBreak="0">
+  <w:abstractNum w:abstractNumId="22">
     <w:nsid w:val="7EEF7BFB"/>
     <w:multiLevelType w:val="hybridMultilevel"/>
     <w:tmpl w:val="79C272C4"/>
@@ -3542,7 +4021,7 @@
     </w:lvl>
   </w:abstractNum>
   <w:num w:numId="1">
-    <w:abstractNumId w:val="12"/>
+    <w:abstractNumId w:val="13"/>
   </w:num>
   <w:num w:numId="2">
     <w:abstractNumId w:val="2"/>
@@ -3560,13 +4039,13 @@
     <w:abstractNumId w:val="10"/>
   </w:num>
   <w:num w:numId="7">
-    <w:abstractNumId w:val="18"/>
+    <w:abstractNumId w:val="19"/>
   </w:num>
   <w:num w:numId="8">
-    <w:abstractNumId w:val="21"/>
+    <w:abstractNumId w:val="22"/>
   </w:num>
   <w:num w:numId="9">
-    <w:abstractNumId w:val="14"/>
+    <w:abstractNumId w:val="15"/>
   </w:num>
   <w:num w:numId="10">
     <w:abstractNumId w:val="0"/>
@@ -3575,7 +4054,7 @@
     <w:abstractNumId w:val="9"/>
   </w:num>
   <w:num w:numId="12">
-    <w:abstractNumId w:val="15"/>
+    <w:abstractNumId w:val="16"/>
   </w:num>
   <w:num w:numId="13">
     <w:abstractNumId w:val="4"/>
@@ -3587,13 +4066,13 @@
     <w:abstractNumId w:val="7"/>
   </w:num>
   <w:num w:numId="16">
-    <w:abstractNumId w:val="19"/>
+    <w:abstractNumId w:val="20"/>
   </w:num>
   <w:num w:numId="17">
-    <w:abstractNumId w:val="20"/>
+    <w:abstractNumId w:val="21"/>
   </w:num>
   <w:num w:numId="18">
-    <w:abstractNumId w:val="17"/>
+    <w:abstractNumId w:val="18"/>
   </w:num>
   <w:num w:numId="19">
     <w:abstractNumId w:val="11"/>
@@ -3602,16 +4081,19 @@
     <w:abstractNumId w:val="8"/>
   </w:num>
   <w:num w:numId="21">
-    <w:abstractNumId w:val="16"/>
+    <w:abstractNumId w:val="17"/>
   </w:num>
   <w:num w:numId="22">
-    <w:abstractNumId w:val="13"/>
+    <w:abstractNumId w:val="14"/>
+  </w:num>
+  <w:num w:numId="23">
+    <w:abstractNumId w:val="12"/>
   </w:num>
 </w:numbering>
 </file>
 
 <file path=word/styles.xml><?xml version="1.0" encoding="utf-8"?>
-<w:styles xmlns:mc="http://schemas.openxmlformats.org/markup-compatibility/2006" xmlns:r="http://schemas.openxmlformats.org/officeDocument/2006/relationships" xmlns:w="http://schemas.openxmlformats.org/wordprocessingml/2006/main" xmlns:w14="http://schemas.microsoft.com/office/word/2010/wordml" xmlns:w15="http://schemas.microsoft.com/office/word/2012/wordml" mc:Ignorable="w14 w15">
+<w:styles xmlns:mc="http://schemas.openxmlformats.org/markup-compatibility/2006" xmlns:r="http://schemas.openxmlformats.org/officeDocument/2006/relationships" xmlns:w="http://schemas.openxmlformats.org/wordprocessingml/2006/main" xmlns:w14="http://schemas.microsoft.com/office/word/2010/wordml" mc:Ignorable="w14">
   <w:docDefaults>
     <w:rPrDefault>
       <w:rPr>
@@ -3621,378 +4103,627 @@
     </w:rPrDefault>
     <w:pPrDefault/>
   </w:docDefaults>
-  <w:latentStyles w:defLockedState="0" w:defUIPriority="99" w:defSemiHidden="0" w:defUnhideWhenUsed="0" w:defQFormat="0" w:count="371">
-    <w:lsdException w:name="Normal" w:uiPriority="0" w:qFormat="1"/>
-    <w:lsdException w:name="heading 1" w:uiPriority="9" w:qFormat="1"/>
-    <w:lsdException w:name="heading 2" w:semiHidden="1" w:uiPriority="9" w:unhideWhenUsed="1" w:qFormat="1"/>
-    <w:lsdException w:name="heading 3" w:semiHidden="1" w:uiPriority="9" w:unhideWhenUsed="1" w:qFormat="1"/>
-    <w:lsdException w:name="heading 4" w:semiHidden="1" w:uiPriority="9" w:unhideWhenUsed="1" w:qFormat="1"/>
-    <w:lsdException w:name="heading 5" w:semiHidden="1" w:uiPriority="9" w:unhideWhenUsed="1" w:qFormat="1"/>
-    <w:lsdException w:name="heading 6" w:semiHidden="1" w:uiPriority="9" w:unhideWhenUsed="1" w:qFormat="1"/>
-    <w:lsdException w:name="heading 7" w:semiHidden="1" w:uiPriority="9" w:unhideWhenUsed="1" w:qFormat="1"/>
-    <w:lsdException w:name="heading 8" w:semiHidden="1" w:uiPriority="9" w:unhideWhenUsed="1" w:qFormat="1"/>
-    <w:lsdException w:name="heading 9" w:semiHidden="1" w:uiPriority="9" w:unhideWhenUsed="1" w:qFormat="1"/>
-    <w:lsdException w:name="index 1" w:semiHidden="1" w:unhideWhenUsed="1"/>
-    <w:lsdException w:name="index 2" w:semiHidden="1" w:unhideWhenUsed="1"/>
-    <w:lsdException w:name="index 3" w:semiHidden="1" w:unhideWhenUsed="1"/>
-    <w:lsdException w:name="index 4" w:semiHidden="1" w:unhideWhenUsed="1"/>
-    <w:lsdException w:name="index 5" w:semiHidden="1" w:unhideWhenUsed="1"/>
-    <w:lsdException w:name="index 6" w:semiHidden="1" w:unhideWhenUsed="1"/>
-    <w:lsdException w:name="index 7" w:semiHidden="1" w:unhideWhenUsed="1"/>
-    <w:lsdException w:name="index 8" w:semiHidden="1" w:unhideWhenUsed="1"/>
-    <w:lsdException w:name="index 9" w:semiHidden="1" w:unhideWhenUsed="1"/>
-    <w:lsdException w:name="toc 1" w:semiHidden="1" w:uiPriority="39" w:unhideWhenUsed="1"/>
-    <w:lsdException w:name="toc 2" w:semiHidden="1" w:uiPriority="39" w:unhideWhenUsed="1"/>
-    <w:lsdException w:name="toc 3" w:semiHidden="1" w:uiPriority="39" w:unhideWhenUsed="1"/>
-    <w:lsdException w:name="toc 4" w:semiHidden="1" w:uiPriority="39" w:unhideWhenUsed="1"/>
-    <w:lsdException w:name="toc 5" w:semiHidden="1" w:uiPriority="39" w:unhideWhenUsed="1"/>
-    <w:lsdException w:name="toc 6" w:semiHidden="1" w:uiPriority="39" w:unhideWhenUsed="1"/>
-    <w:lsdException w:name="toc 7" w:semiHidden="1" w:uiPriority="39" w:unhideWhenUsed="1"/>
-    <w:lsdException w:name="toc 8" w:semiHidden="1" w:uiPriority="39" w:unhideWhenUsed="1"/>
-    <w:lsdException w:name="toc 9" w:semiHidden="1" w:uiPriority="39" w:unhideWhenUsed="1"/>
-    <w:lsdException w:name="Normal Indent" w:semiHidden="1" w:unhideWhenUsed="1"/>
-    <w:lsdException w:name="footnote text" w:semiHidden="1" w:unhideWhenUsed="1"/>
-    <w:lsdException w:name="annotation text" w:semiHidden="1" w:unhideWhenUsed="1"/>
-    <w:lsdException w:name="header" w:semiHidden="1" w:unhideWhenUsed="1"/>
-    <w:lsdException w:name="footer" w:semiHidden="1" w:unhideWhenUsed="1"/>
-    <w:lsdException w:name="index heading" w:semiHidden="1" w:unhideWhenUsed="1"/>
-    <w:lsdException w:name="caption" w:semiHidden="1" w:uiPriority="35" w:unhideWhenUsed="1" w:qFormat="1"/>
-    <w:lsdException w:name="table of figures" w:semiHidden="1" w:unhideWhenUsed="1"/>
-    <w:lsdException w:name="envelope address" w:semiHidden="1" w:unhideWhenUsed="1"/>
-    <w:lsdException w:name="envelope return" w:semiHidden="1" w:unhideWhenUsed="1"/>
-    <w:lsdException w:name="footnote reference" w:semiHidden="1" w:unhideWhenUsed="1"/>
-    <w:lsdException w:name="annotation reference" w:semiHidden="1" w:unhideWhenUsed="1"/>
-    <w:lsdException w:name="line number" w:semiHidden="1" w:unhideWhenUsed="1"/>
-    <w:lsdException w:name="page number" w:semiHidden="1" w:unhideWhenUsed="1"/>
-    <w:lsdException w:name="endnote reference" w:semiHidden="1" w:unhideWhenUsed="1"/>
-    <w:lsdException w:name="endnote text" w:semiHidden="1" w:unhideWhenUsed="1"/>
-    <w:lsdException w:name="table of authorities" w:semiHidden="1" w:unhideWhenUsed="1"/>
-    <w:lsdException w:name="macro" w:semiHidden="1" w:unhideWhenUsed="1"/>
-    <w:lsdException w:name="toa heading" w:semiHidden="1" w:unhideWhenUsed="1"/>
-    <w:lsdException w:name="List" w:semiHidden="1" w:unhideWhenUsed="1"/>
-    <w:lsdException w:name="List Bullet" w:semiHidden="1" w:unhideWhenUsed="1"/>
-    <w:lsdException w:name="List Number" w:semiHidden="1" w:unhideWhenUsed="1"/>
-    <w:lsdException w:name="List 2" w:semiHidden="1" w:unhideWhenUsed="1"/>
-    <w:lsdException w:name="List 3" w:semiHidden="1" w:unhideWhenUsed="1"/>
-    <w:lsdException w:name="List 4" w:semiHidden="1" w:unhideWhenUsed="1"/>
-    <w:lsdException w:name="List 5" w:semiHidden="1" w:unhideWhenUsed="1"/>
-    <w:lsdException w:name="List Bullet 2" w:semiHidden="1" w:unhideWhenUsed="1"/>
-    <w:lsdException w:name="List Bullet 3" w:semiHidden="1" w:unhideWhenUsed="1"/>
-    <w:lsdException w:name="List Bullet 4" w:semiHidden="1" w:unhideWhenUsed="1"/>
-    <w:lsdException w:name="List Bullet 5" w:semiHidden="1" w:unhideWhenUsed="1"/>
-    <w:lsdException w:name="List Number 2" w:semiHidden="1" w:unhideWhenUsed="1"/>
-    <w:lsdException w:name="List Number 3" w:semiHidden="1" w:unhideWhenUsed="1"/>
-    <w:lsdException w:name="List Number 4" w:semiHidden="1" w:unhideWhenUsed="1"/>
-    <w:lsdException w:name="List Number 5" w:semiHidden="1" w:unhideWhenUsed="1"/>
-    <w:lsdException w:name="Title" w:uiPriority="10" w:qFormat="1"/>
-    <w:lsdException w:name="Closing" w:semiHidden="1" w:unhideWhenUsed="1"/>
-    <w:lsdException w:name="Signature" w:semiHidden="1" w:unhideWhenUsed="1"/>
-    <w:lsdException w:name="Default Paragraph Font" w:semiHidden="1" w:uiPriority="1" w:unhideWhenUsed="1"/>
-    <w:lsdException w:name="Body Text" w:semiHidden="1" w:unhideWhenUsed="1"/>
-    <w:lsdException w:name="Body Text Indent" w:semiHidden="1" w:unhideWhenUsed="1"/>
-    <w:lsdException w:name="List Continue" w:semiHidden="1" w:unhideWhenUsed="1"/>
-    <w:lsdException w:name="List Continue 2" w:semiHidden="1" w:unhideWhenUsed="1"/>
-    <w:lsdException w:name="List Continue 3" w:semiHidden="1" w:unhideWhenUsed="1"/>
-    <w:lsdException w:name="List Continue 4" w:semiHidden="1" w:unhideWhenUsed="1"/>
-    <w:lsdException w:name="List Continue 5" w:semiHidden="1" w:unhideWhenUsed="1"/>
-    <w:lsdException w:name="Message Header" w:semiHidden="1" w:unhideWhenUsed="1"/>
-    <w:lsdException w:name="Subtitle" w:uiPriority="11" w:qFormat="1"/>
-    <w:lsdException w:name="Salutation" w:semiHidden="1" w:unhideWhenUsed="1"/>
-    <w:lsdException w:name="Date" w:semiHidden="1" w:unhideWhenUsed="1"/>
-    <w:lsdException w:name="Body Text First Indent" w:semiHidden="1" w:unhideWhenUsed="1"/>
-    <w:lsdException w:name="Body Text First Indent 2" w:semiHidden="1" w:unhideWhenUsed="1"/>
-    <w:lsdException w:name="Note Heading" w:semiHidden="1" w:unhideWhenUsed="1"/>
-    <w:lsdException w:name="Body Text 2" w:semiHidden="1" w:unhideWhenUsed="1"/>
-    <w:lsdException w:name="Body Text 3" w:semiHidden="1" w:unhideWhenUsed="1"/>
-    <w:lsdException w:name="Body Text Indent 2" w:semiHidden="1" w:unhideWhenUsed="1"/>
-    <w:lsdException w:name="Body Text Indent 3" w:semiHidden="1" w:unhideWhenUsed="1"/>
-    <w:lsdException w:name="Block Text" w:semiHidden="1" w:unhideWhenUsed="1"/>
-    <w:lsdException w:name="Hyperlink" w:semiHidden="1" w:unhideWhenUsed="1"/>
-    <w:lsdException w:name="FollowedHyperlink" w:semiHidden="1" w:unhideWhenUsed="1"/>
-    <w:lsdException w:name="Strong" w:uiPriority="22" w:qFormat="1"/>
-    <w:lsdException w:name="Emphasis" w:uiPriority="20" w:qFormat="1"/>
-    <w:lsdException w:name="Document Map" w:semiHidden="1" w:unhideWhenUsed="1"/>
-    <w:lsdException w:name="Plain Text" w:semiHidden="1" w:unhideWhenUsed="1"/>
-    <w:lsdException w:name="E-mail Signature" w:semiHidden="1" w:unhideWhenUsed="1"/>
-    <w:lsdException w:name="HTML Top of Form" w:semiHidden="1" w:unhideWhenUsed="1"/>
-    <w:lsdException w:name="HTML Bottom of Form" w:semiHidden="1" w:unhideWhenUsed="1"/>
-    <w:lsdException w:name="Normal (Web)" w:semiHidden="1" w:unhideWhenUsed="1"/>
-    <w:lsdException w:name="HTML Acronym" w:semiHidden="1" w:unhideWhenUsed="1"/>
-    <w:lsdException w:name="HTML Address" w:semiHidden="1" w:unhideWhenUsed="1"/>
-    <w:lsdException w:name="HTML Cite" w:semiHidden="1" w:unhideWhenUsed="1"/>
-    <w:lsdException w:name="HTML Code" w:semiHidden="1" w:unhideWhenUsed="1"/>
-    <w:lsdException w:name="HTML Definition" w:semiHidden="1" w:unhideWhenUsed="1"/>
-    <w:lsdException w:name="HTML Keyboard" w:semiHidden="1" w:unhideWhenUsed="1"/>
-    <w:lsdException w:name="HTML Preformatted" w:semiHidden="1" w:unhideWhenUsed="1"/>
-    <w:lsdException w:name="HTML Sample" w:semiHidden="1" w:unhideWhenUsed="1"/>
-    <w:lsdException w:name="HTML Typewriter" w:semiHidden="1" w:unhideWhenUsed="1"/>
-    <w:lsdException w:name="HTML Variable" w:semiHidden="1" w:unhideWhenUsed="1"/>
-    <w:lsdException w:name="Normal Table" w:semiHidden="1" w:unhideWhenUsed="1"/>
-    <w:lsdException w:name="annotation subject" w:semiHidden="1" w:unhideWhenUsed="1"/>
-    <w:lsdException w:name="No List" w:semiHidden="1" w:unhideWhenUsed="1"/>
-    <w:lsdException w:name="Outline List 1" w:semiHidden="1" w:unhideWhenUsed="1"/>
-    <w:lsdException w:name="Outline List 2" w:semiHidden="1" w:unhideWhenUsed="1"/>
-    <w:lsdException w:name="Outline List 3" w:semiHidden="1" w:unhideWhenUsed="1"/>
-    <w:lsdException w:name="Table Simple 1" w:semiHidden="1" w:unhideWhenUsed="1"/>
-    <w:lsdException w:name="Table Simple 2" w:semiHidden="1" w:unhideWhenUsed="1"/>
-    <w:lsdException w:name="Table Simple 3" w:semiHidden="1" w:unhideWhenUsed="1"/>
-    <w:lsdException w:name="Table Classic 1" w:semiHidden="1" w:unhideWhenUsed="1"/>
-    <w:lsdException w:name="Table Classic 2" w:semiHidden="1" w:unhideWhenUsed="1"/>
-    <w:lsdException w:name="Table Classic 3" w:semiHidden="1" w:unhideWhenUsed="1"/>
-    <w:lsdException w:name="Table Classic 4" w:semiHidden="1" w:unhideWhenUsed="1"/>
-    <w:lsdException w:name="Table Colorful 1" w:semiHidden="1" w:unhideWhenUsed="1"/>
-    <w:lsdException w:name="Table Colorful 2" w:semiHidden="1" w:unhideWhenUsed="1"/>
-    <w:lsdException w:name="Table Colorful 3" w:semiHidden="1" w:unhideWhenUsed="1"/>
-    <w:lsdException w:name="Table Columns 1" w:semiHidden="1" w:unhideWhenUsed="1"/>
-    <w:lsdException w:name="Table Columns 2" w:semiHidden="1" w:unhideWhenUsed="1"/>
-    <w:lsdException w:name="Table Columns 3" w:semiHidden="1" w:unhideWhenUsed="1"/>
-    <w:lsdException w:name="Table Columns 4" w:semiHidden="1" w:unhideWhenUsed="1"/>
-    <w:lsdException w:name="Table Columns 5" w:semiHidden="1" w:unhideWhenUsed="1"/>
-    <w:lsdException w:name="Table Grid 1" w:semiHidden="1" w:unhideWhenUsed="1"/>
-    <w:lsdException w:name="Table Grid 2" w:semiHidden="1" w:unhideWhenUsed="1"/>
-    <w:lsdException w:name="Table Grid 3" w:semiHidden="1" w:unhideWhenUsed="1"/>
-    <w:lsdException w:name="Table Grid 4" w:semiHidden="1" w:unhideWhenUsed="1"/>
-    <w:lsdException w:name="Table Grid 5" w:semiHidden="1" w:unhideWhenUsed="1"/>
-    <w:lsdException w:name="Table Grid 6" w:semiHidden="1" w:unhideWhenUsed="1"/>
-    <w:lsdException w:name="Table Grid 7" w:semiHidden="1" w:unhideWhenUsed="1"/>
-    <w:lsdException w:name="Table Grid 8" w:semiHidden="1" w:unhideWhenUsed="1"/>
-    <w:lsdException w:name="Table List 1" w:semiHidden="1" w:unhideWhenUsed="1"/>
-    <w:lsdException w:name="Table List 2" w:semiHidden="1" w:unhideWhenUsed="1"/>
-    <w:lsdException w:name="Table List 3" w:semiHidden="1" w:unhideWhenUsed="1"/>
-    <w:lsdException w:name="Table List 4" w:semiHidden="1" w:unhideWhenUsed="1"/>
-    <w:lsdException w:name="Table List 5" w:semiHidden="1" w:unhideWhenUsed="1"/>
-    <w:lsdException w:name="Table List 6" w:semiHidden="1" w:unhideWhenUsed="1"/>
-    <w:lsdException w:name="Table List 7" w:semiHidden="1" w:unhideWhenUsed="1"/>
-    <w:lsdException w:name="Table List 8" w:semiHidden="1" w:unhideWhenUsed="1"/>
-    <w:lsdException w:name="Table 3D effects 1" w:semiHidden="1" w:unhideWhenUsed="1"/>
-    <w:lsdException w:name="Table 3D effects 2" w:semiHidden="1" w:unhideWhenUsed="1"/>
-    <w:lsdException w:name="Table 3D effects 3" w:semiHidden="1" w:unhideWhenUsed="1"/>
-    <w:lsdException w:name="Table Contemporary" w:semiHidden="1" w:unhideWhenUsed="1"/>
-    <w:lsdException w:name="Table Elegant" w:semiHidden="1" w:unhideWhenUsed="1"/>
-    <w:lsdException w:name="Table Professional" w:semiHidden="1" w:unhideWhenUsed="1"/>
-    <w:lsdException w:name="Table Subtle 1" w:semiHidden="1" w:unhideWhenUsed="1"/>
-    <w:lsdException w:name="Table Subtle 2" w:semiHidden="1" w:unhideWhenUsed="1"/>
-    <w:lsdException w:name="Table Web 1" w:semiHidden="1" w:unhideWhenUsed="1"/>
-    <w:lsdException w:name="Table Web 2" w:semiHidden="1" w:unhideWhenUsed="1"/>
-    <w:lsdException w:name="Table Web 3" w:semiHidden="1" w:unhideWhenUsed="1"/>
-    <w:lsdException w:name="Balloon Text" w:semiHidden="1" w:unhideWhenUsed="1"/>
-    <w:lsdException w:name="Table Grid" w:uiPriority="59"/>
-    <w:lsdException w:name="Table Theme" w:semiHidden="1" w:unhideWhenUsed="1"/>
-    <w:lsdException w:name="Placeholder Text" w:semiHidden="1"/>
-    <w:lsdException w:name="No Spacing" w:uiPriority="1" w:qFormat="1"/>
-    <w:lsdException w:name="Light Shading" w:uiPriority="60"/>
-    <w:lsdException w:name="Light List" w:uiPriority="61"/>
-    <w:lsdException w:name="Light Grid" w:uiPriority="62"/>
-    <w:lsdException w:name="Medium Shading 1" w:uiPriority="63"/>
-    <w:lsdException w:name="Medium Shading 2" w:uiPriority="64"/>
-    <w:lsdException w:name="Medium List 1" w:uiPriority="65"/>
-    <w:lsdException w:name="Medium List 2" w:uiPriority="66"/>
-    <w:lsdException w:name="Medium Grid 1" w:uiPriority="67"/>
-    <w:lsdException w:name="Medium Grid 2" w:uiPriority="68"/>
-    <w:lsdException w:name="Medium Grid 3" w:uiPriority="69"/>
-    <w:lsdException w:name="Dark List" w:uiPriority="70"/>
-    <w:lsdException w:name="Colorful Shading" w:uiPriority="71"/>
-    <w:lsdException w:name="Colorful List" w:uiPriority="72"/>
-    <w:lsdException w:name="Colorful Grid" w:uiPriority="73"/>
-    <w:lsdException w:name="Light Shading Accent 1" w:uiPriority="60"/>
-    <w:lsdException w:name="Light List Accent 1" w:uiPriority="61"/>
-    <w:lsdException w:name="Light Grid Accent 1" w:uiPriority="62"/>
-    <w:lsdException w:name="Medium Shading 1 Accent 1" w:uiPriority="63"/>
-    <w:lsdException w:name="Medium Shading 2 Accent 1" w:uiPriority="64"/>
-    <w:lsdException w:name="Medium List 1 Accent 1" w:uiPriority="65"/>
-    <w:lsdException w:name="Revision" w:semiHidden="1"/>
-    <w:lsdException w:name="List Paragraph" w:uiPriority="34" w:qFormat="1"/>
-    <w:lsdException w:name="Quote" w:uiPriority="29" w:qFormat="1"/>
-    <w:lsdException w:name="Intense Quote" w:uiPriority="30" w:qFormat="1"/>
-    <w:lsdException w:name="Medium List 2 Accent 1" w:uiPriority="66"/>
-    <w:lsdException w:name="Medium Grid 1 Accent 1" w:uiPriority="67"/>
-    <w:lsdException w:name="Medium Grid 2 Accent 1" w:uiPriority="68"/>
-    <w:lsdException w:name="Medium Grid 3 Accent 1" w:uiPriority="69"/>
-    <w:lsdException w:name="Dark List Accent 1" w:uiPriority="70"/>
-    <w:lsdException w:name="Colorful Shading Accent 1" w:uiPriority="71"/>
-    <w:lsdException w:name="Colorful List Accent 1" w:uiPriority="72"/>
-    <w:lsdException w:name="Colorful Grid Accent 1" w:uiPriority="73"/>
-    <w:lsdException w:name="Light Shading Accent 2" w:uiPriority="60"/>
-    <w:lsdException w:name="Light List Accent 2" w:uiPriority="61"/>
-    <w:lsdException w:name="Light Grid Accent 2" w:uiPriority="62"/>
-    <w:lsdException w:name="Medium Shading 1 Accent 2" w:uiPriority="63"/>
-    <w:lsdException w:name="Medium Shading 2 Accent 2" w:uiPriority="64"/>
-    <w:lsdException w:name="Medium List 1 Accent 2" w:uiPriority="65"/>
-    <w:lsdException w:name="Medium List 2 Accent 2" w:uiPriority="66"/>
-    <w:lsdException w:name="Medium Grid 1 Accent 2" w:uiPriority="67"/>
-    <w:lsdException w:name="Medium Grid 2 Accent 2" w:uiPriority="68"/>
-    <w:lsdException w:name="Medium Grid 3 Accent 2" w:uiPriority="69"/>
-    <w:lsdException w:name="Dark List Accent 2" w:uiPriority="70"/>
-    <w:lsdException w:name="Colorful Shading Accent 2" w:uiPriority="71"/>
-    <w:lsdException w:name="Colorful List Accent 2" w:uiPriority="72"/>
-    <w:lsdException w:name="Colorful Grid Accent 2" w:uiPriority="73"/>
-    <w:lsdException w:name="Light Shading Accent 3" w:uiPriority="60"/>
-    <w:lsdException w:name="Light List Accent 3" w:uiPriority="61"/>
-    <w:lsdException w:name="Light Grid Accent 3" w:uiPriority="62"/>
-    <w:lsdException w:name="Medium Shading 1 Accent 3" w:uiPriority="63"/>
-    <w:lsdException w:name="Medium Shading 2 Accent 3" w:uiPriority="64"/>
-    <w:lsdException w:name="Medium List 1 Accent 3" w:uiPriority="65"/>
-    <w:lsdException w:name="Medium List 2 Accent 3" w:uiPriority="66"/>
-    <w:lsdException w:name="Medium Grid 1 Accent 3" w:uiPriority="67"/>
-    <w:lsdException w:name="Medium Grid 2 Accent 3" w:uiPriority="68"/>
-    <w:lsdException w:name="Medium Grid 3 Accent 3" w:uiPriority="69"/>
-    <w:lsdException w:name="Dark List Accent 3" w:uiPriority="70"/>
-    <w:lsdException w:name="Colorful Shading Accent 3" w:uiPriority="71"/>
-    <w:lsdException w:name="Colorful List Accent 3" w:uiPriority="72"/>
-    <w:lsdException w:name="Colorful Grid Accent 3" w:uiPriority="73"/>
-    <w:lsdException w:name="Light Shading Accent 4" w:uiPriority="60"/>
-    <w:lsdException w:name="Light List Accent 4" w:uiPriority="61"/>
-    <w:lsdException w:name="Light Grid Accent 4" w:uiPriority="62"/>
-    <w:lsdException w:name="Medium Shading 1 Accent 4" w:uiPriority="63"/>
-    <w:lsdException w:name="Medium Shading 2 Accent 4" w:uiPriority="64"/>
-    <w:lsdException w:name="Medium List 1 Accent 4" w:uiPriority="65"/>
-    <w:lsdException w:name="Medium List 2 Accent 4" w:uiPriority="66"/>
-    <w:lsdException w:name="Medium Grid 1 Accent 4" w:uiPriority="67"/>
-    <w:lsdException w:name="Medium Grid 2 Accent 4" w:uiPriority="68"/>
-    <w:lsdException w:name="Medium Grid 3 Accent 4" w:uiPriority="69"/>
-    <w:lsdException w:name="Dark List Accent 4" w:uiPriority="70"/>
-    <w:lsdException w:name="Colorful Shading Accent 4" w:uiPriority="71"/>
-    <w:lsdException w:name="Colorful List Accent 4" w:uiPriority="72"/>
-    <w:lsdException w:name="Colorful Grid Accent 4" w:uiPriority="73"/>
-    <w:lsdException w:name="Light Shading Accent 5" w:uiPriority="60"/>
-    <w:lsdException w:name="Light List Accent 5" w:uiPriority="61"/>
-    <w:lsdException w:name="Light Grid Accent 5" w:uiPriority="62"/>
-    <w:lsdException w:name="Medium Shading 1 Accent 5" w:uiPriority="63"/>
-    <w:lsdException w:name="Medium Shading 2 Accent 5" w:uiPriority="64"/>
-    <w:lsdException w:name="Medium List 1 Accent 5" w:uiPriority="65"/>
-    <w:lsdException w:name="Medium List 2 Accent 5" w:uiPriority="66"/>
-    <w:lsdException w:name="Medium Grid 1 Accent 5" w:uiPriority="67"/>
-    <w:lsdException w:name="Medium Grid 2 Accent 5" w:uiPriority="68"/>
-    <w:lsdException w:name="Medium Grid 3 Accent 5" w:uiPriority="69"/>
-    <w:lsdException w:name="Dark List Accent 5" w:uiPriority="70"/>
-    <w:lsdException w:name="Colorful Shading Accent 5" w:uiPriority="71"/>
-    <w:lsdException w:name="Colorful List Accent 5" w:uiPriority="72"/>
-    <w:lsdException w:name="Colorful Grid Accent 5" w:uiPriority="73"/>
-    <w:lsdException w:name="Light Shading Accent 6" w:uiPriority="60"/>
-    <w:lsdException w:name="Light List Accent 6" w:uiPriority="61"/>
-    <w:lsdException w:name="Light Grid Accent 6" w:uiPriority="62"/>
-    <w:lsdException w:name="Medium Shading 1 Accent 6" w:uiPriority="63"/>
-    <w:lsdException w:name="Medium Shading 2 Accent 6" w:uiPriority="64"/>
-    <w:lsdException w:name="Medium List 1 Accent 6" w:uiPriority="65"/>
-    <w:lsdException w:name="Medium List 2 Accent 6" w:uiPriority="66"/>
-    <w:lsdException w:name="Medium Grid 1 Accent 6" w:uiPriority="67"/>
-    <w:lsdException w:name="Medium Grid 2 Accent 6" w:uiPriority="68"/>
-    <w:lsdException w:name="Medium Grid 3 Accent 6" w:uiPriority="69"/>
-    <w:lsdException w:name="Dark List Accent 6" w:uiPriority="70"/>
-    <w:lsdException w:name="Colorful Shading Accent 6" w:uiPriority="71"/>
-    <w:lsdException w:name="Colorful List Accent 6" w:uiPriority="72"/>
-    <w:lsdException w:name="Colorful Grid Accent 6" w:uiPriority="73"/>
-    <w:lsdException w:name="Subtle Emphasis" w:uiPriority="19" w:qFormat="1"/>
-    <w:lsdException w:name="Intense Emphasis" w:uiPriority="21" w:qFormat="1"/>
-    <w:lsdException w:name="Subtle Reference" w:uiPriority="31" w:qFormat="1"/>
-    <w:lsdException w:name="Intense Reference" w:uiPriority="32" w:qFormat="1"/>
-    <w:lsdException w:name="Book Title" w:uiPriority="33" w:qFormat="1"/>
-    <w:lsdException w:name="Bibliography" w:semiHidden="1" w:uiPriority="37" w:unhideWhenUsed="1"/>
-    <w:lsdException w:name="TOC Heading" w:semiHidden="1" w:uiPriority="39" w:unhideWhenUsed="1" w:qFormat="1"/>
-    <w:lsdException w:name="Plain Table 1" w:uiPriority="41"/>
-    <w:lsdException w:name="Plain Table 2" w:uiPriority="42"/>
-    <w:lsdException w:name="Plain Table 3" w:uiPriority="43"/>
-    <w:lsdException w:name="Plain Table 4" w:uiPriority="44"/>
-    <w:lsdException w:name="Plain Table 5" w:uiPriority="45"/>
-    <w:lsdException w:name="Grid Table Light" w:uiPriority="40"/>
-    <w:lsdException w:name="Grid Table 1 Light" w:uiPriority="46"/>
-    <w:lsdException w:name="Grid Table 2" w:uiPriority="47"/>
-    <w:lsdException w:name="Grid Table 3" w:uiPriority="48"/>
-    <w:lsdException w:name="Grid Table 4" w:uiPriority="49"/>
-    <w:lsdException w:name="Grid Table 5 Dark" w:uiPriority="50"/>
-    <w:lsdException w:name="Grid Table 6 Colorful" w:uiPriority="51"/>
-    <w:lsdException w:name="Grid Table 7 Colorful" w:uiPriority="52"/>
-    <w:lsdException w:name="Grid Table 1 Light Accent 1" w:uiPriority="46"/>
-    <w:lsdException w:name="Grid Table 2 Accent 1" w:uiPriority="47"/>
-    <w:lsdException w:name="Grid Table 3 Accent 1" w:uiPriority="48"/>
-    <w:lsdException w:name="Grid Table 4 Accent 1" w:uiPriority="49"/>
-    <w:lsdException w:name="Grid Table 5 Dark Accent 1" w:uiPriority="50"/>
-    <w:lsdException w:name="Grid Table 6 Colorful Accent 1" w:uiPriority="51"/>
-    <w:lsdException w:name="Grid Table 7 Colorful Accent 1" w:uiPriority="52"/>
-    <w:lsdException w:name="Grid Table 1 Light Accent 2" w:uiPriority="46"/>
-    <w:lsdException w:name="Grid Table 2 Accent 2" w:uiPriority="47"/>
-    <w:lsdException w:name="Grid Table 3 Accent 2" w:uiPriority="48"/>
-    <w:lsdException w:name="Grid Table 4 Accent 2" w:uiPriority="49"/>
-    <w:lsdException w:name="Grid Table 5 Dark Accent 2" w:uiPriority="50"/>
-    <w:lsdException w:name="Grid Table 6 Colorful Accent 2" w:uiPriority="51"/>
-    <w:lsdException w:name="Grid Table 7 Colorful Accent 2" w:uiPriority="52"/>
-    <w:lsdException w:name="Grid Table 1 Light Accent 3" w:uiPriority="46"/>
-    <w:lsdException w:name="Grid Table 2 Accent 3" w:uiPriority="47"/>
-    <w:lsdException w:name="Grid Table 3 Accent 3" w:uiPriority="48"/>
-    <w:lsdException w:name="Grid Table 4 Accent 3" w:uiPriority="49"/>
-    <w:lsdException w:name="Grid Table 5 Dark Accent 3" w:uiPriority="50"/>
-    <w:lsdException w:name="Grid Table 6 Colorful Accent 3" w:uiPriority="51"/>
-    <w:lsdException w:name="Grid Table 7 Colorful Accent 3" w:uiPriority="52"/>
-    <w:lsdException w:name="Grid Table 1 Light Accent 4" w:uiPriority="46"/>
-    <w:lsdException w:name="Grid Table 2 Accent 4" w:uiPriority="47"/>
-    <w:lsdException w:name="Grid Table 3 Accent 4" w:uiPriority="48"/>
-    <w:lsdException w:name="Grid Table 4 Accent 4" w:uiPriority="49"/>
-    <w:lsdException w:name="Grid Table 5 Dark Accent 4" w:uiPriority="50"/>
-    <w:lsdException w:name="Grid Table 6 Colorful Accent 4" w:uiPriority="51"/>
-    <w:lsdException w:name="Grid Table 7 Colorful Accent 4" w:uiPriority="52"/>
-    <w:lsdException w:name="Grid Table 1 Light Accent 5" w:uiPriority="46"/>
-    <w:lsdException w:name="Grid Table 2 Accent 5" w:uiPriority="47"/>
-    <w:lsdException w:name="Grid Table 3 Accent 5" w:uiPriority="48"/>
-    <w:lsdException w:name="Grid Table 4 Accent 5" w:uiPriority="49"/>
-    <w:lsdException w:name="Grid Table 5 Dark Accent 5" w:uiPriority="50"/>
-    <w:lsdException w:name="Grid Table 6 Colorful Accent 5" w:uiPriority="51"/>
-    <w:lsdException w:name="Grid Table 7 Colorful Accent 5" w:uiPriority="52"/>
-    <w:lsdException w:name="Grid Table 1 Light Accent 6" w:uiPriority="46"/>
-    <w:lsdException w:name="Grid Table 2 Accent 6" w:uiPriority="47"/>
-    <w:lsdException w:name="Grid Table 3 Accent 6" w:uiPriority="48"/>
-    <w:lsdException w:name="Grid Table 4 Accent 6" w:uiPriority="49"/>
-    <w:lsdException w:name="Grid Table 5 Dark Accent 6" w:uiPriority="50"/>
-    <w:lsdException w:name="Grid Table 6 Colorful Accent 6" w:uiPriority="51"/>
-    <w:lsdException w:name="Grid Table 7 Colorful Accent 6" w:uiPriority="52"/>
-    <w:lsdException w:name="List Table 1 Light" w:uiPriority="46"/>
-    <w:lsdException w:name="List Table 2" w:uiPriority="47"/>
-    <w:lsdException w:name="List Table 3" w:uiPriority="48"/>
-    <w:lsdException w:name="List Table 4" w:uiPriority="49"/>
-    <w:lsdException w:name="List Table 5 Dark" w:uiPriority="50"/>
-    <w:lsdException w:name="List Table 6 Colorful" w:uiPriority="51"/>
-    <w:lsdException w:name="List Table 7 Colorful" w:uiPriority="52"/>
-    <w:lsdException w:name="List Table 1 Light Accent 1" w:uiPriority="46"/>
-    <w:lsdException w:name="List Table 2 Accent 1" w:uiPriority="47"/>
-    <w:lsdException w:name="List Table 3 Accent 1" w:uiPriority="48"/>
-    <w:lsdException w:name="List Table 4 Accent 1" w:uiPriority="49"/>
-    <w:lsdException w:name="List Table 5 Dark Accent 1" w:uiPriority="50"/>
-    <w:lsdException w:name="List Table 6 Colorful Accent 1" w:uiPriority="51"/>
-    <w:lsdException w:name="List Table 7 Colorful Accent 1" w:uiPriority="52"/>
-    <w:lsdException w:name="List Table 1 Light Accent 2" w:uiPriority="46"/>
-    <w:lsdException w:name="List Table 2 Accent 2" w:uiPriority="47"/>
-    <w:lsdException w:name="List Table 3 Accent 2" w:uiPriority="48"/>
-    <w:lsdException w:name="List Table 4 Accent 2" w:uiPriority="49"/>
-    <w:lsdException w:name="List Table 5 Dark Accent 2" w:uiPriority="50"/>
-    <w:lsdException w:name="List Table 6 Colorful Accent 2" w:uiPriority="51"/>
-    <w:lsdException w:name="List Table 7 Colorful Accent 2" w:uiPriority="52"/>
-    <w:lsdException w:name="List Table 1 Light Accent 3" w:uiPriority="46"/>
-    <w:lsdException w:name="List Table 2 Accent 3" w:uiPriority="47"/>
-    <w:lsdException w:name="List Table 3 Accent 3" w:uiPriority="48"/>
-    <w:lsdException w:name="List Table 4 Accent 3" w:uiPriority="49"/>
-    <w:lsdException w:name="List Table 5 Dark Accent 3" w:uiPriority="50"/>
-    <w:lsdException w:name="List Table 6 Colorful Accent 3" w:uiPriority="51"/>
-    <w:lsdException w:name="List Table 7 Colorful Accent 3" w:uiPriority="52"/>
-    <w:lsdException w:name="List Table 1 Light Accent 4" w:uiPriority="46"/>
-    <w:lsdException w:name="List Table 2 Accent 4" w:uiPriority="47"/>
-    <w:lsdException w:name="List Table 3 Accent 4" w:uiPriority="48"/>
-    <w:lsdException w:name="List Table 4 Accent 4" w:uiPriority="49"/>
-    <w:lsdException w:name="List Table 5 Dark Accent 4" w:uiPriority="50"/>
-    <w:lsdException w:name="List Table 6 Colorful Accent 4" w:uiPriority="51"/>
-    <w:lsdException w:name="List Table 7 Colorful Accent 4" w:uiPriority="52"/>
-    <w:lsdException w:name="List Table 1 Light Accent 5" w:uiPriority="46"/>
-    <w:lsdException w:name="List Table 2 Accent 5" w:uiPriority="47"/>
-    <w:lsdException w:name="List Table 3 Accent 5" w:uiPriority="48"/>
-    <w:lsdException w:name="List Table 4 Accent 5" w:uiPriority="49"/>
-    <w:lsdException w:name="List Table 5 Dark Accent 5" w:uiPriority="50"/>
-    <w:lsdException w:name="List Table 6 Colorful Accent 5" w:uiPriority="51"/>
-    <w:lsdException w:name="List Table 7 Colorful Accent 5" w:uiPriority="52"/>
-    <w:lsdException w:name="List Table 1 Light Accent 6" w:uiPriority="46"/>
-    <w:lsdException w:name="List Table 2 Accent 6" w:uiPriority="47"/>
-    <w:lsdException w:name="List Table 3 Accent 6" w:uiPriority="48"/>
-    <w:lsdException w:name="List Table 4 Accent 6" w:uiPriority="49"/>
-    <w:lsdException w:name="List Table 5 Dark Accent 6" w:uiPriority="50"/>
-    <w:lsdException w:name="List Table 6 Colorful Accent 6" w:uiPriority="51"/>
-    <w:lsdException w:name="List Table 7 Colorful Accent 6" w:uiPriority="52"/>
+  <w:latentStyles w:defLockedState="0" w:defUIPriority="99" w:defSemiHidden="1" w:defUnhideWhenUsed="1" w:defQFormat="0" w:count="267">
+    <w:lsdException w:name="Normal" w:semiHidden="0" w:uiPriority="0" w:unhideWhenUsed="0" w:qFormat="1"/>
+    <w:lsdException w:name="heading 1" w:semiHidden="0" w:uiPriority="9" w:unhideWhenUsed="0" w:qFormat="1"/>
+    <w:lsdException w:name="heading 2" w:uiPriority="9" w:qFormat="1"/>
+    <w:lsdException w:name="heading 3" w:uiPriority="9" w:qFormat="1"/>
+    <w:lsdException w:name="heading 4" w:uiPriority="9" w:qFormat="1"/>
+    <w:lsdException w:name="heading 5" w:uiPriority="9" w:qFormat="1"/>
+    <w:lsdException w:name="heading 6" w:uiPriority="9" w:qFormat="1"/>
+    <w:lsdException w:name="heading 7" w:uiPriority="9" w:qFormat="1"/>
+    <w:lsdException w:name="heading 8" w:uiPriority="9" w:qFormat="1"/>
+    <w:lsdException w:name="heading 9" w:uiPriority="9" w:qFormat="1"/>
+    <w:lsdException w:name="toc 1" w:uiPriority="39"/>
+    <w:lsdException w:name="toc 2" w:uiPriority="39"/>
+    <w:lsdException w:name="toc 3" w:uiPriority="39"/>
+    <w:lsdException w:name="toc 4" w:uiPriority="39"/>
+    <w:lsdException w:name="toc 5" w:uiPriority="39"/>
+    <w:lsdException w:name="toc 6" w:uiPriority="39"/>
+    <w:lsdException w:name="toc 7" w:uiPriority="39"/>
+    <w:lsdException w:name="toc 8" w:uiPriority="39"/>
+    <w:lsdException w:name="toc 9" w:uiPriority="39"/>
+    <w:lsdException w:name="caption" w:uiPriority="35" w:qFormat="1"/>
+    <w:lsdException w:name="Title" w:semiHidden="0" w:uiPriority="10" w:unhideWhenUsed="0" w:qFormat="1"/>
+    <w:lsdException w:name="Default Paragraph Font" w:uiPriority="1"/>
+    <w:lsdException w:name="Subtitle" w:semiHidden="0" w:uiPriority="11" w:unhideWhenUsed="0" w:qFormat="1"/>
+    <w:lsdException w:name="Strong" w:semiHidden="0" w:uiPriority="22" w:unhideWhenUsed="0" w:qFormat="1"/>
+    <w:lsdException w:name="Emphasis" w:semiHidden="0" w:uiPriority="20" w:unhideWhenUsed="0" w:qFormat="1"/>
+    <w:lsdException w:name="Table Grid" w:semiHidden="0" w:uiPriority="59" w:unhideWhenUsed="0"/>
+    <w:lsdException w:name="Placeholder Text" w:unhideWhenUsed="0"/>
+    <w:lsdException w:name="No Spacing" w:semiHidden="0" w:uiPriority="1" w:unhideWhenUsed="0" w:qFormat="1"/>
+    <w:lsdException w:name="Light Shading" w:semiHidden="0" w:uiPriority="60" w:unhideWhenUsed="0"/>
+    <w:lsdException w:name="Light List" w:semiHidden="0" w:uiPriority="61" w:unhideWhenUsed="0"/>
+    <w:lsdException w:name="Light Grid" w:semiHidden="0" w:uiPriority="62" w:unhideWhenUsed="0"/>
+    <w:lsdException w:name="Medium Shading 1" w:semiHidden="0" w:uiPriority="63" w:unhideWhenUsed="0"/>
+    <w:lsdException w:name="Medium Shading 2" w:semiHidden="0" w:uiPriority="64" w:unhideWhenUsed="0"/>
+    <w:lsdException w:name="Medium List 1" w:semiHidden="0" w:uiPriority="65" w:unhideWhenUsed="0"/>
+    <w:lsdException w:name="Medium List 2" w:semiHidden="0" w:uiPriority="66" w:unhideWhenUsed="0"/>
+    <w:lsdException w:name="Medium Grid 1" w:semiHidden="0" w:uiPriority="67" w:unhideWhenUsed="0"/>
+    <w:lsdException w:name="Medium Grid 2" w:semiHidden="0" w:uiPriority="68" w:unhideWhenUsed="0"/>
+    <w:lsdException w:name="Medium Grid 3" w:semiHidden="0" w:uiPriority="69" w:unhideWhenUsed="0"/>
+    <w:lsdException w:name="Dark List" w:semiHidden="0" w:uiPriority="70" w:unhideWhenUsed="0"/>
+    <w:lsdException w:name="Colorful Shading" w:semiHidden="0" w:uiPriority="71" w:unhideWhenUsed="0"/>
+    <w:lsdException w:name="Colorful List" w:semiHidden="0" w:uiPriority="72" w:unhideWhenUsed="0"/>
+    <w:lsdException w:name="Colorful Grid" w:semiHidden="0" w:uiPriority="73" w:unhideWhenUsed="0"/>
+    <w:lsdException w:name="Light Shading Accent 1" w:semiHidden="0" w:uiPriority="60" w:unhideWhenUsed="0"/>
+    <w:lsdException w:name="Light List Accent 1" w:semiHidden="0" w:uiPriority="61" w:unhideWhenUsed="0"/>
+    <w:lsdException w:name="Light Grid Accent 1" w:semiHidden="0" w:uiPriority="62" w:unhideWhenUsed="0"/>
+    <w:lsdException w:name="Medium Shading 1 Accent 1" w:semiHidden="0" w:uiPriority="63" w:unhideWhenUsed="0"/>
+    <w:lsdException w:name="Medium Shading 2 Accent 1" w:semiHidden="0" w:uiPriority="64" w:unhideWhenUsed="0"/>
+    <w:lsdException w:name="Medium List 1 Accent 1" w:semiHidden="0" w:uiPriority="65" w:unhideWhenUsed="0"/>
+    <w:lsdException w:name="Revision" w:unhideWhenUsed="0"/>
+    <w:lsdException w:name="List Paragraph" w:semiHidden="0" w:uiPriority="34" w:unhideWhenUsed="0" w:qFormat="1"/>
+    <w:lsdException w:name="Quote" w:semiHidden="0" w:uiPriority="29" w:unhideWhenUsed="0" w:qFormat="1"/>
+    <w:lsdException w:name="Intense Quote" w:semiHidden="0" w:uiPriority="30" w:unhideWhenUsed="0" w:qFormat="1"/>
+    <w:lsdException w:name="Medium List 2 Accent 1" w:semiHidden="0" w:uiPriority="66" w:unhideWhenUsed="0"/>
+    <w:lsdException w:name="Medium Grid 1 Accent 1" w:semiHidden="0" w:uiPriority="67" w:unhideWhenUsed="0"/>
+    <w:lsdException w:name="Medium Grid 2 Accent 1" w:semiHidden="0" w:uiPriority="68" w:unhideWhenUsed="0"/>
+    <w:lsdException w:name="Medium Grid 3 Accent 1" w:semiHidden="0" w:uiPriority="69" w:unhideWhenUsed="0"/>
+    <w:lsdException w:name="Dark List Accent 1" w:semiHidden="0" w:uiPriority="70" w:unhideWhenUsed="0"/>
+    <w:lsdException w:name="Colorful Shading Accent 1" w:semiHidden="0" w:uiPriority="71" w:unhideWhenUsed="0"/>
+    <w:lsdException w:name="Colorful List Accent 1" w:semiHidden="0" w:uiPriority="72" w:unhideWhenUsed="0"/>
+    <w:lsdException w:name="Colorful Grid Accent 1" w:semiHidden="0" w:uiPriority="73" w:unhideWhenUsed="0"/>
+    <w:lsdException w:name="Light Shading Accent 2" w:semiHidden="0" w:uiPriority="60" w:unhideWhenUsed="0"/>
+    <w:lsdException w:name="Light List Accent 2" w:semiHidden="0" w:uiPriority="61" w:unhideWhenUsed="0"/>
+    <w:lsdException w:name="Light Grid Accent 2" w:semiHidden="0" w:uiPriority="62" w:unhideWhenUsed="0"/>
+    <w:lsdException w:name="Medium Shading 1 Accent 2" w:semiHidden="0" w:uiPriority="63" w:unhideWhenUsed="0"/>
+    <w:lsdException w:name="Medium Shading 2 Accent 2" w:semiHidden="0" w:uiPriority="64" w:unhideWhenUsed="0"/>
+    <w:lsdException w:name="Medium List 1 Accent 2" w:semiHidden="0" w:uiPriority="65" w:unhideWhenUsed="0"/>
+    <w:lsdException w:name="Medium List 2 Accent 2" w:semiHidden="0" w:uiPriority="66" w:unhideWhenUsed="0"/>
+    <w:lsdException w:name="Medium Grid 1 Accent 2" w:semiHidden="0" w:uiPriority="67" w:unhideWhenUsed="0"/>
+    <w:lsdException w:name="Medium Grid 2 Accent 2" w:semiHidden="0" w:uiPriority="68" w:unhideWhenUsed="0"/>
+    <w:lsdException w:name="Medium Grid 3 Accent 2" w:semiHidden="0" w:uiPriority="69" w:unhideWhenUsed="0"/>
+    <w:lsdException w:name="Dark List Accent 2" w:semiHidden="0" w:uiPriority="70" w:unhideWhenUsed="0"/>
+    <w:lsdException w:name="Colorful Shading Accent 2" w:semiHidden="0" w:uiPriority="71" w:unhideWhenUsed="0"/>
+    <w:lsdException w:name="Colorful List Accent 2" w:semiHidden="0" w:uiPriority="72" w:unhideWhenUsed="0"/>
+    <w:lsdException w:name="Colorful Grid Accent 2" w:semiHidden="0" w:uiPriority="73" w:unhideWhenUsed="0"/>
+    <w:lsdException w:name="Light Shading Accent 3" w:semiHidden="0" w:uiPriority="60" w:unhideWhenUsed="0"/>
+    <w:lsdException w:name="Light List Accent 3" w:semiHidden="0" w:uiPriority="61" w:unhideWhenUsed="0"/>
+    <w:lsdException w:name="Light Grid Accent 3" w:semiHidden="0" w:uiPriority="62" w:unhideWhenUsed="0"/>
+    <w:lsdException w:name="Medium Shading 1 Accent 3" w:semiHidden="0" w:uiPriority="63" w:unhideWhenUsed="0"/>
+    <w:lsdException w:name="Medium Shading 2 Accent 3" w:semiHidden="0" w:uiPriority="64" w:unhideWhenUsed="0"/>
+    <w:lsdException w:name="Medium List 1 Accent 3" w:semiHidden="0" w:uiPriority="65" w:unhideWhenUsed="0"/>
+    <w:lsdException w:name="Medium List 2 Accent 3" w:semiHidden="0" w:uiPriority="66" w:unhideWhenUsed="0"/>
+    <w:lsdException w:name="Medium Grid 1 Accent 3" w:semiHidden="0" w:uiPriority="67" w:unhideWhenUsed="0"/>
+    <w:lsdException w:name="Medium Grid 2 Accent 3" w:semiHidden="0" w:uiPriority="68" w:unhideWhenUsed="0"/>
+    <w:lsdException w:name="Medium Grid 3 Accent 3" w:semiHidden="0" w:uiPriority="69" w:unhideWhenUsed="0"/>
+    <w:lsdException w:name="Dark List Accent 3" w:semiHidden="0" w:uiPriority="70" w:unhideWhenUsed="0"/>
+    <w:lsdException w:name="Colorful Shading Accent 3" w:semiHidden="0" w:uiPriority="71" w:unhideWhenUsed="0"/>
+    <w:lsdException w:name="Colorful List Accent 3" w:semiHidden="0" w:uiPriority="72" w:unhideWhenUsed="0"/>
+    <w:lsdException w:name="Colorful Grid Accent 3" w:semiHidden="0" w:uiPriority="73" w:unhideWhenUsed="0"/>
+    <w:lsdException w:name="Light Shading Accent 4" w:semiHidden="0" w:uiPriority="60" w:unhideWhenUsed="0"/>
+    <w:lsdException w:name="Light List Accent 4" w:semiHidden="0" w:uiPriority="61" w:unhideWhenUsed="0"/>
+    <w:lsdException w:name="Light Grid Accent 4" w:semiHidden="0" w:uiPriority="62" w:unhideWhenUsed="0"/>
+    <w:lsdException w:name="Medium Shading 1 Accent 4" w:semiHidden="0" w:uiPriority="63" w:unhideWhenUsed="0"/>
+    <w:lsdException w:name="Medium Shading 2 Accent 4" w:semiHidden="0" w:uiPriority="64" w:unhideWhenUsed="0"/>
+    <w:lsdException w:name="Medium List 1 Accent 4" w:semiHidden="0" w:uiPriority="65" w:unhideWhenUsed="0"/>
+    <w:lsdException w:name="Medium List 2 Accent 4" w:semiHidden="0" w:uiPriority="66" w:unhideWhenUsed="0"/>
+    <w:lsdException w:name="Medium Grid 1 Accent 4" w:semiHidden="0" w:uiPriority="67" w:unhideWhenUsed="0"/>
+    <w:lsdException w:name="Medium Grid 2 Accent 4" w:semiHidden="0" w:uiPriority="68" w:unhideWhenUsed="0"/>
+    <w:lsdException w:name="Medium Grid 3 Accent 4" w:semiHidden="0" w:uiPriority="69" w:unhideWhenUsed="0"/>
+    <w:lsdException w:name="Dark List Accent 4" w:semiHidden="0" w:uiPriority="70" w:unhideWhenUsed="0"/>
+    <w:lsdException w:name="Colorful Shading Accent 4" w:semiHidden="0" w:uiPriority="71" w:unhideWhenUsed="0"/>
+    <w:lsdException w:name="Colorful List Accent 4" w:semiHidden="0" w:uiPriority="72" w:unhideWhenUsed="0"/>
+    <w:lsdException w:name="Colorful Grid Accent 4" w:semiHidden="0" w:uiPriority="73" w:unhideWhenUsed="0"/>
+    <w:lsdException w:name="Light Shading Accent 5" w:semiHidden="0" w:uiPriority="60" w:unhideWhenUsed="0"/>
+    <w:lsdException w:name="Light List Accent 5" w:semiHidden="0" w:uiPriority="61" w:unhideWhenUsed="0"/>
+    <w:lsdException w:name="Light Grid Accent 5" w:semiHidden="0" w:uiPriority="62" w:unhideWhenUsed="0"/>
+    <w:lsdException w:name="Medium Shading 1 Accent 5" w:semiHidden="0" w:uiPriority="63" w:unhideWhenUsed="0"/>
+    <w:lsdException w:name="Medium Shading 2 Accent 5" w:semiHidden="0" w:uiPriority="64" w:unhideWhenUsed="0"/>
+    <w:lsdException w:name="Medium List 1 Accent 5" w:semiHidden="0" w:uiPriority="65" w:unhideWhenUsed="0"/>
+    <w:lsdException w:name="Medium List 2 Accent 5" w:semiHidden="0" w:uiPriority="66" w:unhideWhenUsed="0"/>
+    <w:lsdException w:name="Medium Grid 1 Accent 5" w:semiHidden="0" w:uiPriority="67" w:unhideWhenUsed="0"/>
+    <w:lsdException w:name="Medium Grid 2 Accent 5" w:semiHidden="0" w:uiPriority="68" w:unhideWhenUsed="0"/>
+    <w:lsdException w:name="Medium Grid 3 Accent 5" w:semiHidden="0" w:uiPriority="69" w:unhideWhenUsed="0"/>
+    <w:lsdException w:name="Dark List Accent 5" w:semiHidden="0" w:uiPriority="70" w:unhideWhenUsed="0"/>
+    <w:lsdException w:name="Colorful Shading Accent 5" w:semiHidden="0" w:uiPriority="71" w:unhideWhenUsed="0"/>
+    <w:lsdException w:name="Colorful List Accent 5" w:semiHidden="0" w:uiPriority="72" w:unhideWhenUsed="0"/>
+    <w:lsdException w:name="Colorful Grid Accent 5" w:semiHidden="0" w:uiPriority="73" w:unhideWhenUsed="0"/>
+    <w:lsdException w:name="Light Shading Accent 6" w:semiHidden="0" w:uiPriority="60" w:unhideWhenUsed="0"/>
+    <w:lsdException w:name="Light List Accent 6" w:semiHidden="0" w:uiPriority="61" w:unhideWhenUsed="0"/>
+    <w:lsdException w:name="Light Grid Accent 6" w:semiHidden="0" w:uiPriority="62" w:unhideWhenUsed="0"/>
+    <w:lsdException w:name="Medium Shading 1 Accent 6" w:semiHidden="0" w:uiPriority="63" w:unhideWhenUsed="0"/>
+    <w:lsdException w:name="Medium Shading 2 Accent 6" w:semiHidden="0" w:uiPriority="64" w:unhideWhenUsed="0"/>
+    <w:lsdException w:name="Medium List 1 Accent 6" w:semiHidden="0" w:uiPriority="65" w:unhideWhenUsed="0"/>
+    <w:lsdException w:name="Medium List 2 Accent 6" w:semiHidden="0" w:uiPriority="66" w:unhideWhenUsed="0"/>
+    <w:lsdException w:name="Medium Grid 1 Accent 6" w:semiHidden="0" w:uiPriority="67" w:unhideWhenUsed="0"/>
+    <w:lsdException w:name="Medium Grid 2 Accent 6" w:semiHidden="0" w:uiPriority="68" w:unhideWhenUsed="0"/>
+    <w:lsdException w:name="Medium Grid 3 Accent 6" w:semiHidden="0" w:uiPriority="69" w:unhideWhenUsed="0"/>
+    <w:lsdException w:name="Dark List Accent 6" w:semiHidden="0" w:uiPriority="70" w:unhideWhenUsed="0"/>
+    <w:lsdException w:name="Colorful Shading Accent 6" w:semiHidden="0" w:uiPriority="71" w:unhideWhenUsed="0"/>
+    <w:lsdException w:name="Colorful List Accent 6" w:semiHidden="0" w:uiPriority="72" w:unhideWhenUsed="0"/>
+    <w:lsdException w:name="Colorful Grid Accent 6" w:semiHidden="0" w:uiPriority="73" w:unhideWhenUsed="0"/>
+    <w:lsdException w:name="Subtle Emphasis" w:semiHidden="0" w:uiPriority="19" w:unhideWhenUsed="0" w:qFormat="1"/>
+    <w:lsdException w:name="Intense Emphasis" w:semiHidden="0" w:uiPriority="21" w:unhideWhenUsed="0" w:qFormat="1"/>
+    <w:lsdException w:name="Subtle Reference" w:semiHidden="0" w:uiPriority="31" w:unhideWhenUsed="0" w:qFormat="1"/>
+    <w:lsdException w:name="Intense Reference" w:semiHidden="0" w:uiPriority="32" w:unhideWhenUsed="0" w:qFormat="1"/>
+    <w:lsdException w:name="Book Title" w:semiHidden="0" w:uiPriority="33" w:unhideWhenUsed="0" w:qFormat="1"/>
+    <w:lsdException w:name="Bibliography" w:uiPriority="37"/>
+    <w:lsdException w:name="TOC Heading" w:uiPriority="39" w:qFormat="1"/>
+  </w:latentStyles>
+  <w:style w:type="paragraph" w:default="1" w:styleId="Normal">
+    <w:name w:val="Normal"/>
+    <w:qFormat/>
+    <w:rsid w:val="00A363F5"/>
+    <w:pPr>
+      <w:keepNext/>
+      <w:spacing w:after="120" w:line="276" w:lineRule="auto"/>
+      <w:outlineLvl w:val="0"/>
+    </w:pPr>
+    <w:rPr>
+      <w:rFonts w:ascii="Arial" w:hAnsi="Arial" w:cs="Arial"/>
+      <w:bCs/>
+      <w:kern w:val="32"/>
+      <w:sz w:val="24"/>
+      <w:szCs w:val="24"/>
+    </w:rPr>
+  </w:style>
+  <w:style w:type="paragraph" w:styleId="Heading1">
+    <w:name w:val="heading 1"/>
+    <w:basedOn w:val="Normal"/>
+    <w:next w:val="Normal"/>
+    <w:qFormat/>
+    <w:rsid w:val="00153E43"/>
+    <w:pPr>
+      <w:spacing w:before="240" w:after="60"/>
+    </w:pPr>
+    <w:rPr>
+      <w:b/>
+      <w:bCs w:val="0"/>
+      <w:sz w:val="32"/>
+      <w:szCs w:val="32"/>
+    </w:rPr>
+  </w:style>
+  <w:style w:type="character" w:default="1" w:styleId="DefaultParagraphFont">
+    <w:name w:val="Default Paragraph Font"/>
+    <w:uiPriority w:val="1"/>
+    <w:semiHidden/>
+    <w:unhideWhenUsed/>
+  </w:style>
+  <w:style w:type="table" w:default="1" w:styleId="TableNormal">
+    <w:name w:val="Normal Table"/>
+    <w:uiPriority w:val="99"/>
+    <w:semiHidden/>
+    <w:unhideWhenUsed/>
+    <w:tblPr>
+      <w:tblInd w:w="0" w:type="dxa"/>
+      <w:tblCellMar>
+        <w:top w:w="0" w:type="dxa"/>
+        <w:left w:w="108" w:type="dxa"/>
+        <w:bottom w:w="0" w:type="dxa"/>
+        <w:right w:w="108" w:type="dxa"/>
+      </w:tblCellMar>
+    </w:tblPr>
+  </w:style>
+  <w:style w:type="numbering" w:default="1" w:styleId="NoList">
+    <w:name w:val="No List"/>
+    <w:uiPriority w:val="99"/>
+    <w:semiHidden/>
+    <w:unhideWhenUsed/>
+  </w:style>
+  <w:style w:type="paragraph" w:styleId="Header">
+    <w:name w:val="header"/>
+    <w:basedOn w:val="Normal"/>
+    <w:rsid w:val="0066366F"/>
+    <w:pPr>
+      <w:tabs>
+        <w:tab w:val="center" w:pos="4320"/>
+        <w:tab w:val="right" w:pos="8640"/>
+      </w:tabs>
+    </w:pPr>
+  </w:style>
+  <w:style w:type="paragraph" w:styleId="Footer">
+    <w:name w:val="footer"/>
+    <w:basedOn w:val="Normal"/>
+    <w:rsid w:val="0066366F"/>
+    <w:pPr>
+      <w:tabs>
+        <w:tab w:val="center" w:pos="4320"/>
+        <w:tab w:val="right" w:pos="8640"/>
+      </w:tabs>
+    </w:pPr>
+  </w:style>
+  <w:style w:type="character" w:styleId="PageNumber">
+    <w:name w:val="page number"/>
+    <w:basedOn w:val="DefaultParagraphFont"/>
+    <w:rsid w:val="0066366F"/>
+  </w:style>
+  <w:style w:type="table" w:styleId="TableGrid">
+    <w:name w:val="Table Grid"/>
+    <w:basedOn w:val="TableNormal"/>
+    <w:rsid w:val="00920EDD"/>
+    <w:tblPr>
+      <w:tblBorders>
+        <w:top w:val="single" w:sz="4" w:space="0" w:color="auto"/>
+        <w:left w:val="single" w:sz="4" w:space="0" w:color="auto"/>
+        <w:bottom w:val="single" w:sz="4" w:space="0" w:color="auto"/>
+        <w:right w:val="single" w:sz="4" w:space="0" w:color="auto"/>
+        <w:insideH w:val="single" w:sz="4" w:space="0" w:color="auto"/>
+        <w:insideV w:val="single" w:sz="4" w:space="0" w:color="auto"/>
+      </w:tblBorders>
+    </w:tblPr>
+  </w:style>
+  <w:style w:type="table" w:styleId="TableSimple2">
+    <w:name w:val="Table Simple 2"/>
+    <w:basedOn w:val="TableNormal"/>
+    <w:rsid w:val="009F0462"/>
+    <w:pPr>
+      <w:overflowPunct w:val="0"/>
+      <w:autoSpaceDE w:val="0"/>
+      <w:autoSpaceDN w:val="0"/>
+      <w:adjustRightInd w:val="0"/>
+      <w:textAlignment w:val="baseline"/>
+    </w:pPr>
+    <w:tblPr/>
+    <w:tblStylePr w:type="firstRow">
+      <w:rPr>
+        <w:b/>
+        <w:bCs/>
+      </w:rPr>
+      <w:tblPr/>
+      <w:tcPr>
+        <w:tcBorders>
+          <w:bottom w:val="single" w:sz="12" w:space="0" w:color="000000"/>
+          <w:tl2br w:val="none" w:sz="0" w:space="0" w:color="auto"/>
+          <w:tr2bl w:val="none" w:sz="0" w:space="0" w:color="auto"/>
+        </w:tcBorders>
+      </w:tcPr>
+    </w:tblStylePr>
+    <w:tblStylePr w:type="lastRow">
+      <w:rPr>
+        <w:b/>
+        <w:bCs/>
+        <w:color w:val="auto"/>
+      </w:rPr>
+      <w:tblPr/>
+      <w:tcPr>
+        <w:tcBorders>
+          <w:top w:val="single" w:sz="6" w:space="0" w:color="000000"/>
+          <w:tl2br w:val="none" w:sz="0" w:space="0" w:color="auto"/>
+          <w:tr2bl w:val="none" w:sz="0" w:space="0" w:color="auto"/>
+        </w:tcBorders>
+      </w:tcPr>
+    </w:tblStylePr>
+    <w:tblStylePr w:type="firstCol">
+      <w:rPr>
+        <w:b/>
+        <w:bCs/>
+      </w:rPr>
+      <w:tblPr/>
+      <w:tcPr>
+        <w:tcBorders>
+          <w:right w:val="single" w:sz="12" w:space="0" w:color="000000"/>
+          <w:tl2br w:val="none" w:sz="0" w:space="0" w:color="auto"/>
+          <w:tr2bl w:val="none" w:sz="0" w:space="0" w:color="auto"/>
+        </w:tcBorders>
+      </w:tcPr>
+    </w:tblStylePr>
+    <w:tblStylePr w:type="lastCol">
+      <w:rPr>
+        <w:b/>
+        <w:bCs/>
+      </w:rPr>
+      <w:tblPr/>
+      <w:tcPr>
+        <w:tcBorders>
+          <w:left w:val="single" w:sz="6" w:space="0" w:color="000000"/>
+          <w:tl2br w:val="none" w:sz="0" w:space="0" w:color="auto"/>
+          <w:tr2bl w:val="none" w:sz="0" w:space="0" w:color="auto"/>
+        </w:tcBorders>
+      </w:tcPr>
+    </w:tblStylePr>
+    <w:tblStylePr w:type="neCell">
+      <w:rPr>
+        <w:b/>
+        <w:bCs/>
+      </w:rPr>
+      <w:tblPr/>
+      <w:tcPr>
+        <w:tcBorders>
+          <w:left w:val="none" w:sz="0" w:space="0" w:color="auto"/>
+          <w:tl2br w:val="none" w:sz="0" w:space="0" w:color="auto"/>
+          <w:tr2bl w:val="none" w:sz="0" w:space="0" w:color="auto"/>
+        </w:tcBorders>
+      </w:tcPr>
+    </w:tblStylePr>
+    <w:tblStylePr w:type="swCell">
+      <w:rPr>
+        <w:b/>
+        <w:bCs/>
+      </w:rPr>
+      <w:tblPr/>
+      <w:tcPr>
+        <w:tcBorders>
+          <w:top w:val="none" w:sz="0" w:space="0" w:color="auto"/>
+          <w:tl2br w:val="none" w:sz="0" w:space="0" w:color="auto"/>
+          <w:tr2bl w:val="none" w:sz="0" w:space="0" w:color="auto"/>
+        </w:tcBorders>
+      </w:tcPr>
+    </w:tblStylePr>
+  </w:style>
+  <w:style w:type="character" w:styleId="Hyperlink">
+    <w:name w:val="Hyperlink"/>
+    <w:basedOn w:val="DefaultParagraphFont"/>
+    <w:uiPriority w:val="99"/>
+    <w:unhideWhenUsed/>
+    <w:rsid w:val="00F03A87"/>
+    <w:rPr>
+      <w:color w:val="0000FF" w:themeColor="hyperlink"/>
+      <w:u w:val="single"/>
+    </w:rPr>
+  </w:style>
+  <w:style w:type="paragraph" w:styleId="BalloonText">
+    <w:name w:val="Balloon Text"/>
+    <w:basedOn w:val="Normal"/>
+    <w:link w:val="BalloonTextChar"/>
+    <w:uiPriority w:val="99"/>
+    <w:semiHidden/>
+    <w:unhideWhenUsed/>
+    <w:rsid w:val="00C63C7F"/>
+    <w:rPr>
+      <w:rFonts w:ascii="Tahoma" w:hAnsi="Tahoma" w:cs="Tahoma"/>
+      <w:sz w:val="16"/>
+      <w:szCs w:val="16"/>
+    </w:rPr>
+  </w:style>
+  <w:style w:type="character" w:customStyle="1" w:styleId="BalloonTextChar">
+    <w:name w:val="Balloon Text Char"/>
+    <w:basedOn w:val="DefaultParagraphFont"/>
+    <w:link w:val="BalloonText"/>
+    <w:uiPriority w:val="99"/>
+    <w:semiHidden/>
+    <w:rsid w:val="00C63C7F"/>
+    <w:rPr>
+      <w:rFonts w:ascii="Tahoma" w:hAnsi="Tahoma" w:cs="Tahoma"/>
+      <w:sz w:val="16"/>
+      <w:szCs w:val="16"/>
+    </w:rPr>
+  </w:style>
+  <w:style w:type="paragraph" w:styleId="ListParagraph">
+    <w:name w:val="List Paragraph"/>
+    <w:basedOn w:val="Normal"/>
+    <w:uiPriority w:val="34"/>
+    <w:qFormat/>
+    <w:rsid w:val="003F7DEA"/>
+    <w:pPr>
+      <w:ind w:left="720"/>
+      <w:contextualSpacing/>
+    </w:pPr>
+  </w:style>
+  <w:style w:type="paragraph" w:styleId="Title">
+    <w:name w:val="Title"/>
+    <w:basedOn w:val="Normal"/>
+    <w:next w:val="Normal"/>
+    <w:link w:val="TitleChar"/>
+    <w:uiPriority w:val="10"/>
+    <w:qFormat/>
+    <w:rsid w:val="00AE7320"/>
+    <w:pPr>
+      <w:pBdr>
+        <w:bottom w:val="single" w:sz="8" w:space="4" w:color="4F81BD" w:themeColor="accent1"/>
+      </w:pBdr>
+      <w:spacing w:after="300"/>
+      <w:contextualSpacing/>
+    </w:pPr>
+    <w:rPr>
+      <w:rFonts w:asciiTheme="majorHAnsi" w:eastAsiaTheme="majorEastAsia" w:hAnsiTheme="majorHAnsi" w:cstheme="majorBidi"/>
+      <w:color w:val="17365D" w:themeColor="text2" w:themeShade="BF"/>
+      <w:spacing w:val="5"/>
+      <w:kern w:val="28"/>
+      <w:sz w:val="52"/>
+      <w:szCs w:val="52"/>
+    </w:rPr>
+  </w:style>
+  <w:style w:type="character" w:customStyle="1" w:styleId="TitleChar">
+    <w:name w:val="Title Char"/>
+    <w:basedOn w:val="DefaultParagraphFont"/>
+    <w:link w:val="Title"/>
+    <w:uiPriority w:val="10"/>
+    <w:rsid w:val="00AE7320"/>
+    <w:rPr>
+      <w:rFonts w:asciiTheme="majorHAnsi" w:eastAsiaTheme="majorEastAsia" w:hAnsiTheme="majorHAnsi" w:cstheme="majorBidi"/>
+      <w:bCs/>
+      <w:color w:val="17365D" w:themeColor="text2" w:themeShade="BF"/>
+      <w:spacing w:val="5"/>
+      <w:kern w:val="28"/>
+      <w:sz w:val="52"/>
+      <w:szCs w:val="52"/>
+    </w:rPr>
+  </w:style>
+  <w:style w:type="paragraph" w:styleId="Subtitle">
+    <w:name w:val="Subtitle"/>
+    <w:basedOn w:val="Normal"/>
+    <w:next w:val="Normal"/>
+    <w:link w:val="SubtitleChar"/>
+    <w:uiPriority w:val="11"/>
+    <w:qFormat/>
+    <w:rsid w:val="00AE7320"/>
+    <w:pPr>
+      <w:numPr>
+        <w:ilvl w:val="1"/>
+      </w:numPr>
+      <w:jc w:val="center"/>
+    </w:pPr>
+    <w:rPr>
+      <w:rFonts w:asciiTheme="majorHAnsi" w:eastAsiaTheme="majorEastAsia" w:hAnsiTheme="majorHAnsi" w:cstheme="majorBidi"/>
+      <w:i/>
+      <w:iCs/>
+      <w:color w:val="4F81BD" w:themeColor="accent1"/>
+      <w:spacing w:val="15"/>
+      <w:sz w:val="44"/>
+    </w:rPr>
+  </w:style>
+  <w:style w:type="character" w:customStyle="1" w:styleId="SubtitleChar">
+    <w:name w:val="Subtitle Char"/>
+    <w:basedOn w:val="DefaultParagraphFont"/>
+    <w:link w:val="Subtitle"/>
+    <w:uiPriority w:val="11"/>
+    <w:rsid w:val="00AE7320"/>
+    <w:rPr>
+      <w:rFonts w:asciiTheme="majorHAnsi" w:eastAsiaTheme="majorEastAsia" w:hAnsiTheme="majorHAnsi" w:cstheme="majorBidi"/>
+      <w:bCs/>
+      <w:i/>
+      <w:iCs/>
+      <w:color w:val="4F81BD" w:themeColor="accent1"/>
+      <w:spacing w:val="15"/>
+      <w:kern w:val="32"/>
+      <w:sz w:val="44"/>
+      <w:szCs w:val="24"/>
+    </w:rPr>
+  </w:style>
+</w:styles>
+</file>
+
+<file path=word/stylesWithEffects.xml><?xml version="1.0" encoding="utf-8"?>
+<w:styles xmlns:wpc="http://schemas.microsoft.com/office/word/2010/wordprocessingCanvas" xmlns:mc="http://schemas.openxmlformats.org/markup-compatibility/2006" xmlns:o="urn:schemas-microsoft-com:office:office" xmlns:r="http://schemas.openxmlformats.org/officeDocument/2006/relationships" xmlns:m="http://schemas.openxmlformats.org/officeDocument/2006/math" xmlns:v="urn:schemas-microsoft-com:vml" xmlns:wp14="http://schemas.microsoft.com/office/word/2010/wordprocessingDrawing" xmlns:wp="http://schemas.openxmlformats.org/drawingml/2006/wordprocessingDrawing" xmlns:w10="urn:schemas-microsoft-com:office:word" xmlns:w="http://schemas.openxmlformats.org/wordprocessingml/2006/main" xmlns:w14="http://schemas.microsoft.com/office/word/2010/wordml" xmlns:wpg="http://schemas.microsoft.com/office/word/2010/wordprocessingGroup" xmlns:wpi="http://schemas.microsoft.com/office/word/2010/wordprocessingInk" xmlns:wne="http://schemas.microsoft.com/office/word/2006/wordml" xmlns:wps="http://schemas.microsoft.com/office/word/2010/wordprocessingShape" mc:Ignorable="w14 wp14">
+  <w:docDefaults>
+    <w:rPrDefault>
+      <w:rPr>
+        <w:rFonts w:ascii="Times New Roman" w:eastAsia="Times New Roman" w:hAnsi="Times New Roman" w:cs="Times New Roman"/>
+        <w:lang w:val="en-US" w:eastAsia="en-US" w:bidi="ar-SA"/>
+      </w:rPr>
+    </w:rPrDefault>
+    <w:pPrDefault/>
+  </w:docDefaults>
+  <w:latentStyles w:defLockedState="0" w:defUIPriority="99" w:defSemiHidden="1" w:defUnhideWhenUsed="1" w:defQFormat="0" w:count="267">
+    <w:lsdException w:name="Normal" w:semiHidden="0" w:uiPriority="0" w:unhideWhenUsed="0" w:qFormat="1"/>
+    <w:lsdException w:name="heading 1" w:semiHidden="0" w:uiPriority="9" w:unhideWhenUsed="0" w:qFormat="1"/>
+    <w:lsdException w:name="heading 2" w:uiPriority="9" w:qFormat="1"/>
+    <w:lsdException w:name="heading 3" w:uiPriority="9" w:qFormat="1"/>
+    <w:lsdException w:name="heading 4" w:uiPriority="9" w:qFormat="1"/>
+    <w:lsdException w:name="heading 5" w:uiPriority="9" w:qFormat="1"/>
+    <w:lsdException w:name="heading 6" w:uiPriority="9" w:qFormat="1"/>
+    <w:lsdException w:name="heading 7" w:uiPriority="9" w:qFormat="1"/>
+    <w:lsdException w:name="heading 8" w:uiPriority="9" w:qFormat="1"/>
+    <w:lsdException w:name="heading 9" w:uiPriority="9" w:qFormat="1"/>
+    <w:lsdException w:name="toc 1" w:uiPriority="39"/>
+    <w:lsdException w:name="toc 2" w:uiPriority="39"/>
+    <w:lsdException w:name="toc 3" w:uiPriority="39"/>
+    <w:lsdException w:name="toc 4" w:uiPriority="39"/>
+    <w:lsdException w:name="toc 5" w:uiPriority="39"/>
+    <w:lsdException w:name="toc 6" w:uiPriority="39"/>
+    <w:lsdException w:name="toc 7" w:uiPriority="39"/>
+    <w:lsdException w:name="toc 8" w:uiPriority="39"/>
+    <w:lsdException w:name="toc 9" w:uiPriority="39"/>
+    <w:lsdException w:name="caption" w:uiPriority="35" w:qFormat="1"/>
+    <w:lsdException w:name="Title" w:semiHidden="0" w:uiPriority="10" w:unhideWhenUsed="0" w:qFormat="1"/>
+    <w:lsdException w:name="Default Paragraph Font" w:uiPriority="1"/>
+    <w:lsdException w:name="Subtitle" w:semiHidden="0" w:uiPriority="11" w:unhideWhenUsed="0" w:qFormat="1"/>
+    <w:lsdException w:name="Strong" w:semiHidden="0" w:uiPriority="22" w:unhideWhenUsed="0" w:qFormat="1"/>
+    <w:lsdException w:name="Emphasis" w:semiHidden="0" w:uiPriority="20" w:unhideWhenUsed="0" w:qFormat="1"/>
+    <w:lsdException w:name="Table Grid" w:semiHidden="0" w:uiPriority="59" w:unhideWhenUsed="0"/>
+    <w:lsdException w:name="Placeholder Text" w:unhideWhenUsed="0"/>
+    <w:lsdException w:name="No Spacing" w:semiHidden="0" w:uiPriority="1" w:unhideWhenUsed="0" w:qFormat="1"/>
+    <w:lsdException w:name="Light Shading" w:semiHidden="0" w:uiPriority="60" w:unhideWhenUsed="0"/>
+    <w:lsdException w:name="Light List" w:semiHidden="0" w:uiPriority="61" w:unhideWhenUsed="0"/>
+    <w:lsdException w:name="Light Grid" w:semiHidden="0" w:uiPriority="62" w:unhideWhenUsed="0"/>
+    <w:lsdException w:name="Medium Shading 1" w:semiHidden="0" w:uiPriority="63" w:unhideWhenUsed="0"/>
+    <w:lsdException w:name="Medium Shading 2" w:semiHidden="0" w:uiPriority="64" w:unhideWhenUsed="0"/>
+    <w:lsdException w:name="Medium List 1" w:semiHidden="0" w:uiPriority="65" w:unhideWhenUsed="0"/>
+    <w:lsdException w:name="Medium List 2" w:semiHidden="0" w:uiPriority="66" w:unhideWhenUsed="0"/>
+    <w:lsdException w:name="Medium Grid 1" w:semiHidden="0" w:uiPriority="67" w:unhideWhenUsed="0"/>
+    <w:lsdException w:name="Medium Grid 2" w:semiHidden="0" w:uiPriority="68" w:unhideWhenUsed="0"/>
+    <w:lsdException w:name="Medium Grid 3" w:semiHidden="0" w:uiPriority="69" w:unhideWhenUsed="0"/>
+    <w:lsdException w:name="Dark List" w:semiHidden="0" w:uiPriority="70" w:unhideWhenUsed="0"/>
+    <w:lsdException w:name="Colorful Shading" w:semiHidden="0" w:uiPriority="71" w:unhideWhenUsed="0"/>
+    <w:lsdException w:name="Colorful List" w:semiHidden="0" w:uiPriority="72" w:unhideWhenUsed="0"/>
+    <w:lsdException w:name="Colorful Grid" w:semiHidden="0" w:uiPriority="73" w:unhideWhenUsed="0"/>
+    <w:lsdException w:name="Light Shading Accent 1" w:semiHidden="0" w:uiPriority="60" w:unhideWhenUsed="0"/>
+    <w:lsdException w:name="Light List Accent 1" w:semiHidden="0" w:uiPriority="61" w:unhideWhenUsed="0"/>
+    <w:lsdException w:name="Light Grid Accent 1" w:semiHidden="0" w:uiPriority="62" w:unhideWhenUsed="0"/>
+    <w:lsdException w:name="Medium Shading 1 Accent 1" w:semiHidden="0" w:uiPriority="63" w:unhideWhenUsed="0"/>
+    <w:lsdException w:name="Medium Shading 2 Accent 1" w:semiHidden="0" w:uiPriority="64" w:unhideWhenUsed="0"/>
+    <w:lsdException w:name="Medium List 1 Accent 1" w:semiHidden="0" w:uiPriority="65" w:unhideWhenUsed="0"/>
+    <w:lsdException w:name="Revision" w:unhideWhenUsed="0"/>
+    <w:lsdException w:name="List Paragraph" w:semiHidden="0" w:uiPriority="34" w:unhideWhenUsed="0" w:qFormat="1"/>
+    <w:lsdException w:name="Quote" w:semiHidden="0" w:uiPriority="29" w:unhideWhenUsed="0" w:qFormat="1"/>
+    <w:lsdException w:name="Intense Quote" w:semiHidden="0" w:uiPriority="30" w:unhideWhenUsed="0" w:qFormat="1"/>
+    <w:lsdException w:name="Medium List 2 Accent 1" w:semiHidden="0" w:uiPriority="66" w:unhideWhenUsed="0"/>
+    <w:lsdException w:name="Medium Grid 1 Accent 1" w:semiHidden="0" w:uiPriority="67" w:unhideWhenUsed="0"/>
+    <w:lsdException w:name="Medium Grid 2 Accent 1" w:semiHidden="0" w:uiPriority="68" w:unhideWhenUsed="0"/>
+    <w:lsdException w:name="Medium Grid 3 Accent 1" w:semiHidden="0" w:uiPriority="69" w:unhideWhenUsed="0"/>
+    <w:lsdException w:name="Dark List Accent 1" w:semiHidden="0" w:uiPriority="70" w:unhideWhenUsed="0"/>
+    <w:lsdException w:name="Colorful Shading Accent 1" w:semiHidden="0" w:uiPriority="71" w:unhideWhenUsed="0"/>
+    <w:lsdException w:name="Colorful List Accent 1" w:semiHidden="0" w:uiPriority="72" w:unhideWhenUsed="0"/>
+    <w:lsdException w:name="Colorful Grid Accent 1" w:semiHidden="0" w:uiPriority="73" w:unhideWhenUsed="0"/>
+    <w:lsdException w:name="Light Shading Accent 2" w:semiHidden="0" w:uiPriority="60" w:unhideWhenUsed="0"/>
+    <w:lsdException w:name="Light List Accent 2" w:semiHidden="0" w:uiPriority="61" w:unhideWhenUsed="0"/>
+    <w:lsdException w:name="Light Grid Accent 2" w:semiHidden="0" w:uiPriority="62" w:unhideWhenUsed="0"/>
+    <w:lsdException w:name="Medium Shading 1 Accent 2" w:semiHidden="0" w:uiPriority="63" w:unhideWhenUsed="0"/>
+    <w:lsdException w:name="Medium Shading 2 Accent 2" w:semiHidden="0" w:uiPriority="64" w:unhideWhenUsed="0"/>
+    <w:lsdException w:name="Medium List 1 Accent 2" w:semiHidden="0" w:uiPriority="65" w:unhideWhenUsed="0"/>
+    <w:lsdException w:name="Medium List 2 Accent 2" w:semiHidden="0" w:uiPriority="66" w:unhideWhenUsed="0"/>
+    <w:lsdException w:name="Medium Grid 1 Accent 2" w:semiHidden="0" w:uiPriority="67" w:unhideWhenUsed="0"/>
+    <w:lsdException w:name="Medium Grid 2 Accent 2" w:semiHidden="0" w:uiPriority="68" w:unhideWhenUsed="0"/>
+    <w:lsdException w:name="Medium Grid 3 Accent 2" w:semiHidden="0" w:uiPriority="69" w:unhideWhenUsed="0"/>
+    <w:lsdException w:name="Dark List Accent 2" w:semiHidden="0" w:uiPriority="70" w:unhideWhenUsed="0"/>
+    <w:lsdException w:name="Colorful Shading Accent 2" w:semiHidden="0" w:uiPriority="71" w:unhideWhenUsed="0"/>
+    <w:lsdException w:name="Colorful List Accent 2" w:semiHidden="0" w:uiPriority="72" w:unhideWhenUsed="0"/>
+    <w:lsdException w:name="Colorful Grid Accent 2" w:semiHidden="0" w:uiPriority="73" w:unhideWhenUsed="0"/>
+    <w:lsdException w:name="Light Shading Accent 3" w:semiHidden="0" w:uiPriority="60" w:unhideWhenUsed="0"/>
+    <w:lsdException w:name="Light List Accent 3" w:semiHidden="0" w:uiPriority="61" w:unhideWhenUsed="0"/>
+    <w:lsdException w:name="Light Grid Accent 3" w:semiHidden="0" w:uiPriority="62" w:unhideWhenUsed="0"/>
+    <w:lsdException w:name="Medium Shading 1 Accent 3" w:semiHidden="0" w:uiPriority="63" w:unhideWhenUsed="0"/>
+    <w:lsdException w:name="Medium Shading 2 Accent 3" w:semiHidden="0" w:uiPriority="64" w:unhideWhenUsed="0"/>
+    <w:lsdException w:name="Medium List 1 Accent 3" w:semiHidden="0" w:uiPriority="65" w:unhideWhenUsed="0"/>
+    <w:lsdException w:name="Medium List 2 Accent 3" w:semiHidden="0" w:uiPriority="66" w:unhideWhenUsed="0"/>
+    <w:lsdException w:name="Medium Grid 1 Accent 3" w:semiHidden="0" w:uiPriority="67" w:unhideWhenUsed="0"/>
+    <w:lsdException w:name="Medium Grid 2 Accent 3" w:semiHidden="0" w:uiPriority="68" w:unhideWhenUsed="0"/>
+    <w:lsdException w:name="Medium Grid 3 Accent 3" w:semiHidden="0" w:uiPriority="69" w:unhideWhenUsed="0"/>
+    <w:lsdException w:name="Dark List Accent 3" w:semiHidden="0" w:uiPriority="70" w:unhideWhenUsed="0"/>
+    <w:lsdException w:name="Colorful Shading Accent 3" w:semiHidden="0" w:uiPriority="71" w:unhideWhenUsed="0"/>
+    <w:lsdException w:name="Colorful List Accent 3" w:semiHidden="0" w:uiPriority="72" w:unhideWhenUsed="0"/>
+    <w:lsdException w:name="Colorful Grid Accent 3" w:semiHidden="0" w:uiPriority="73" w:unhideWhenUsed="0"/>
+    <w:lsdException w:name="Light Shading Accent 4" w:semiHidden="0" w:uiPriority="60" w:unhideWhenUsed="0"/>
+    <w:lsdException w:name="Light List Accent 4" w:semiHidden="0" w:uiPriority="61" w:unhideWhenUsed="0"/>
+    <w:lsdException w:name="Light Grid Accent 4" w:semiHidden="0" w:uiPriority="62" w:unhideWhenUsed="0"/>
+    <w:lsdException w:name="Medium Shading 1 Accent 4" w:semiHidden="0" w:uiPriority="63" w:unhideWhenUsed="0"/>
+    <w:lsdException w:name="Medium Shading 2 Accent 4" w:semiHidden="0" w:uiPriority="64" w:unhideWhenUsed="0"/>
+    <w:lsdException w:name="Medium List 1 Accent 4" w:semiHidden="0" w:uiPriority="65" w:unhideWhenUsed="0"/>
+    <w:lsdException w:name="Medium List 2 Accent 4" w:semiHidden="0" w:uiPriority="66" w:unhideWhenUsed="0"/>
+    <w:lsdException w:name="Medium Grid 1 Accent 4" w:semiHidden="0" w:uiPriority="67" w:unhideWhenUsed="0"/>
+    <w:lsdException w:name="Medium Grid 2 Accent 4" w:semiHidden="0" w:uiPriority="68" w:unhideWhenUsed="0"/>
+    <w:lsdException w:name="Medium Grid 3 Accent 4" w:semiHidden="0" w:uiPriority="69" w:unhideWhenUsed="0"/>
+    <w:lsdException w:name="Dark List Accent 4" w:semiHidden="0" w:uiPriority="70" w:unhideWhenUsed="0"/>
+    <w:lsdException w:name="Colorful Shading Accent 4" w:semiHidden="0" w:uiPriority="71" w:unhideWhenUsed="0"/>
+    <w:lsdException w:name="Colorful List Accent 4" w:semiHidden="0" w:uiPriority="72" w:unhideWhenUsed="0"/>
+    <w:lsdException w:name="Colorful Grid Accent 4" w:semiHidden="0" w:uiPriority="73" w:unhideWhenUsed="0"/>
+    <w:lsdException w:name="Light Shading Accent 5" w:semiHidden="0" w:uiPriority="60" w:unhideWhenUsed="0"/>
+    <w:lsdException w:name="Light List Accent 5" w:semiHidden="0" w:uiPriority="61" w:unhideWhenUsed="0"/>
+    <w:lsdException w:name="Light Grid Accent 5" w:semiHidden="0" w:uiPriority="62" w:unhideWhenUsed="0"/>
+    <w:lsdException w:name="Medium Shading 1 Accent 5" w:semiHidden="0" w:uiPriority="63" w:unhideWhenUsed="0"/>
+    <w:lsdException w:name="Medium Shading 2 Accent 5" w:semiHidden="0" w:uiPriority="64" w:unhideWhenUsed="0"/>
+    <w:lsdException w:name="Medium List 1 Accent 5" w:semiHidden="0" w:uiPriority="65" w:unhideWhenUsed="0"/>
+    <w:lsdException w:name="Medium List 2 Accent 5" w:semiHidden="0" w:uiPriority="66" w:unhideWhenUsed="0"/>
+    <w:lsdException w:name="Medium Grid 1 Accent 5" w:semiHidden="0" w:uiPriority="67" w:unhideWhenUsed="0"/>
+    <w:lsdException w:name="Medium Grid 2 Accent 5" w:semiHidden="0" w:uiPriority="68" w:unhideWhenUsed="0"/>
+    <w:lsdException w:name="Medium Grid 3 Accent 5" w:semiHidden="0" w:uiPriority="69" w:unhideWhenUsed="0"/>
+    <w:lsdException w:name="Dark List Accent 5" w:semiHidden="0" w:uiPriority="70" w:unhideWhenUsed="0"/>
+    <w:lsdException w:name="Colorful Shading Accent 5" w:semiHidden="0" w:uiPriority="71" w:unhideWhenUsed="0"/>
+    <w:lsdException w:name="Colorful List Accent 5" w:semiHidden="0" w:uiPriority="72" w:unhideWhenUsed="0"/>
+    <w:lsdException w:name="Colorful Grid Accent 5" w:semiHidden="0" w:uiPriority="73" w:unhideWhenUsed="0"/>
+    <w:lsdException w:name="Light Shading Accent 6" w:semiHidden="0" w:uiPriority="60" w:unhideWhenUsed="0"/>
+    <w:lsdException w:name="Light List Accent 6" w:semiHidden="0" w:uiPriority="61" w:unhideWhenUsed="0"/>
+    <w:lsdException w:name="Light Grid Accent 6" w:semiHidden="0" w:uiPriority="62" w:unhideWhenUsed="0"/>
+    <w:lsdException w:name="Medium Shading 1 Accent 6" w:semiHidden="0" w:uiPriority="63" w:unhideWhenUsed="0"/>
+    <w:lsdException w:name="Medium Shading 2 Accent 6" w:semiHidden="0" w:uiPriority="64" w:unhideWhenUsed="0"/>
+    <w:lsdException w:name="Medium List 1 Accent 6" w:semiHidden="0" w:uiPriority="65" w:unhideWhenUsed="0"/>
+    <w:lsdException w:name="Medium List 2 Accent 6" w:semiHidden="0" w:uiPriority="66" w:unhideWhenUsed="0"/>
+    <w:lsdException w:name="Medium Grid 1 Accent 6" w:semiHidden="0" w:uiPriority="67" w:unhideWhenUsed="0"/>
+    <w:lsdException w:name="Medium Grid 2 Accent 6" w:semiHidden="0" w:uiPriority="68" w:unhideWhenUsed="0"/>
+    <w:lsdException w:name="Medium Grid 3 Accent 6" w:semiHidden="0" w:uiPriority="69" w:unhideWhenUsed="0"/>
+    <w:lsdException w:name="Dark List Accent 6" w:semiHidden="0" w:uiPriority="70" w:unhideWhenUsed="0"/>
+    <w:lsdException w:name="Colorful Shading Accent 6" w:semiHidden="0" w:uiPriority="71" w:unhideWhenUsed="0"/>
+    <w:lsdException w:name="Colorful List Accent 6" w:semiHidden="0" w:uiPriority="72" w:unhideWhenUsed="0"/>
+    <w:lsdException w:name="Colorful Grid Accent 6" w:semiHidden="0" w:uiPriority="73" w:unhideWhenUsed="0"/>
+    <w:lsdException w:name="Subtle Emphasis" w:semiHidden="0" w:uiPriority="19" w:unhideWhenUsed="0" w:qFormat="1"/>
+    <w:lsdException w:name="Intense Emphasis" w:semiHidden="0" w:uiPriority="21" w:unhideWhenUsed="0" w:qFormat="1"/>
+    <w:lsdException w:name="Subtle Reference" w:semiHidden="0" w:uiPriority="31" w:unhideWhenUsed="0" w:qFormat="1"/>
+    <w:lsdException w:name="Intense Reference" w:semiHidden="0" w:uiPriority="32" w:unhideWhenUsed="0" w:qFormat="1"/>
+    <w:lsdException w:name="Book Title" w:semiHidden="0" w:uiPriority="33" w:unhideWhenUsed="0" w:qFormat="1"/>
+    <w:lsdException w:name="Bibliography" w:uiPriority="37"/>
+    <w:lsdException w:name="TOC Heading" w:uiPriority="39" w:qFormat="1"/>
   </w:latentStyles>
   <w:style w:type="paragraph" w:default="1" w:styleId="Normal">
     <w:name w:val="Normal"/>
@@ -4615,7 +5346,7 @@
 </file>
 
 <file path=customXml/itemProps1.xml><?xml version="1.0" encoding="utf-8"?>
-<ds:datastoreItem xmlns:ds="http://schemas.openxmlformats.org/officeDocument/2006/customXml" ds:itemID="{1B5021C4-DCA2-4F69-AF90-A952F36055DB}">
+<ds:datastoreItem xmlns:ds="http://schemas.openxmlformats.org/officeDocument/2006/customXml" ds:itemID="{EFDFCE34-F566-40A2-9437-4CD8433B7D5A}">
   <ds:schemaRefs>
     <ds:schemaRef ds:uri="http://schemas.openxmlformats.org/officeDocument/2006/bibliography"/>
   </ds:schemaRefs>

</xml_diff>